<commit_message>
Store table in template
</commit_message>
<xml_diff>
--- a/Solar template 2021.docx
+++ b/Solar template 2021.docx
@@ -632,11 +632,7 @@
               </mc:Choice>
               <mc:Fallback>
                 <w:pict>
-                  <v:shapetype w14:anchorId="1B1A3E7B" id="_x0000_t202" coordsize="21600,21600" o:spt="202" path="m,l,21600r21600,l21600,xe">
-                    <v:stroke joinstyle="miter"/>
-                    <v:path gradientshapeok="t" o:connecttype="rect"/>
-                  </v:shapetype>
-                  <v:shape id="Text Box 15" o:spid="_x0000_s1027" type="#_x0000_t202" style="position:absolute;margin-left:-23.35pt;margin-top:573.95pt;width:513pt;height:95.25pt;z-index:251661312;visibility:visible;mso-wrap-style:square;mso-width-percent:0;mso-height-percent:0;mso-wrap-distance-left:9pt;mso-wrap-distance-top:0;mso-wrap-distance-right:9pt;mso-wrap-distance-bottom:0;mso-position-horizontal:absolute;mso-position-horizontal-relative:margin;mso-position-vertical:absolute;mso-position-vertical-relative:text;mso-width-percent:0;mso-height-percent:0;mso-width-relative:margin;mso-height-relative:margin;v-text-anchor:top" o:gfxdata="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" fillcolor="#f2f2f2 [3052]" strokecolor="#f2f2f2 [3052]" strokeweight=".5pt">
+                  <v:shape w14:anchorId="1B1A3E7B" id="Text Box 15" o:spid="_x0000_s1027" type="#_x0000_t202" style="position:absolute;margin-left:-23.35pt;margin-top:573.95pt;width:513pt;height:95.25pt;z-index:251661312;visibility:visible;mso-wrap-style:square;mso-width-percent:0;mso-height-percent:0;mso-wrap-distance-left:9pt;mso-wrap-distance-top:0;mso-wrap-distance-right:9pt;mso-wrap-distance-bottom:0;mso-position-horizontal:absolute;mso-position-horizontal-relative:margin;mso-position-vertical:absolute;mso-position-vertical-relative:text;mso-width-percent:0;mso-height-percent:0;mso-width-relative:margin;mso-height-relative:margin;v-text-anchor:top" o:gfxdata="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" fillcolor="#f2f2f2 [3052]" strokecolor="#f2f2f2 [3052]" strokeweight=".5pt">
                     <v:textbox>
                       <w:txbxContent>
                         <w:p>
@@ -3527,13 +3523,903 @@
         <w:t xml:space="preserve">Materiaalstaat </w:t>
       </w:r>
     </w:p>
+    <w:tbl>
+      <w:tblPr>
+        <w:tblStyle w:val="Tabelraster"/>
+        <w:tblW w:w="0" w:type="auto"/>
+        <w:tblLook w:val="04A0" w:firstRow="1" w:lastRow="0" w:firstColumn="1" w:lastColumn="0" w:noHBand="0" w:noVBand="1"/>
+      </w:tblPr>
+      <w:tblGrid>
+        <w:gridCol w:w="325"/>
+        <w:gridCol w:w="955"/>
+        <w:gridCol w:w="1660"/>
+        <w:gridCol w:w="1484"/>
+        <w:gridCol w:w="1052"/>
+        <w:gridCol w:w="1667"/>
+        <w:gridCol w:w="1138"/>
+      </w:tblGrid>
+      <w:tr>
+        <w:tc>
+          <w:tcPr>
+            <w:tcW w:w="0" w:type="auto"/>
+            <w:gridSpan w:val="7"/>
+            <w:shd w:val="clear" w:color="auto" w:fill="344550"/>
+          </w:tcPr>
+          <w:p>
+            <w:pPr>
+              <w:rPr>
+                <w:rFonts w:ascii="Century Gothic" w:hAnsi="Century Gothic"/>
+                <w:b/>
+                <w:bCs/>
+                <w:color w:val="FFFFFF" w:themeColor="background1"/>
+                <w:sz w:val="18"/>
+                <w:szCs w:val="18"/>
+              </w:rPr>
+            </w:pPr>
+            <w:r>
+              <w:rPr>
+                <w:rFonts w:ascii="Century Gothic" w:hAnsi="Century Gothic"/>
+                <w:b/>
+                <w:bCs/>
+                <w:color w:val="FFFFFF" w:themeColor="background1"/>
+                <w:sz w:val="18"/>
+                <w:szCs w:val="18"/>
+              </w:rPr>
+              <w:t>Leveringsprogramma 2021 Versie 2</w:t>
+            </w:r>
+          </w:p>
+        </w:tc>
+      </w:tr>
+      <w:tr>
+        <w:tc>
+          <w:tcPr>
+            <w:tcW w:w="0" w:type="auto"/>
+            <w:gridSpan w:val="3"/>
+            <w:shd w:val="clear" w:color="auto" w:fill="818F99"/>
+          </w:tcPr>
+          <w:p>
+            <w:pPr>
+              <w:rPr>
+                <w:rFonts w:ascii="Century Gothic" w:hAnsi="Century Gothic"/>
+                <w:b/>
+                <w:bCs/>
+                <w:color w:val="FFFFFF" w:themeColor="background1"/>
+                <w:sz w:val="18"/>
+                <w:szCs w:val="18"/>
+              </w:rPr>
+            </w:pPr>
+            <w:r>
+              <w:rPr>
+                <w:rFonts w:ascii="Century Gothic" w:hAnsi="Century Gothic"/>
+                <w:b/>
+                <w:bCs/>
+                <w:color w:val="FFFFFF" w:themeColor="background1"/>
+                <w:sz w:val="18"/>
+                <w:szCs w:val="18"/>
+              </w:rPr>
+              <w:t>Datum:</w:t>
+            </w:r>
+          </w:p>
+        </w:tc>
+        <w:tc>
+          <w:tcPr>
+            <w:tcW w:w="0" w:type="auto"/>
+            <w:gridSpan w:val="4"/>
+            <w:shd w:val="clear" w:color="auto" w:fill="818F99"/>
+          </w:tcPr>
+          <w:p>
+            <w:pPr>
+              <w:rPr>
+                <w:rFonts w:ascii="Century Gothic" w:hAnsi="Century Gothic"/>
+                <w:b/>
+                <w:bCs/>
+                <w:color w:val="FFFFFF" w:themeColor="background1"/>
+                <w:sz w:val="18"/>
+                <w:szCs w:val="18"/>
+              </w:rPr>
+            </w:pPr>
+          </w:p>
+        </w:tc>
+      </w:tr>
+      <w:tr>
+        <w:tc>
+          <w:tcPr>
+            <w:tcW w:w="0" w:type="auto"/>
+            <w:gridSpan w:val="3"/>
+            <w:shd w:val="clear" w:color="auto" w:fill="818F99"/>
+          </w:tcPr>
+          <w:p>
+            <w:pPr>
+              <w:rPr>
+                <w:rFonts w:ascii="Century Gothic" w:hAnsi="Century Gothic"/>
+                <w:b/>
+                <w:bCs/>
+                <w:color w:val="FFFFFF" w:themeColor="background1"/>
+                <w:sz w:val="18"/>
+                <w:szCs w:val="18"/>
+              </w:rPr>
+            </w:pPr>
+            <w:r>
+              <w:rPr>
+                <w:rFonts w:ascii="Century Gothic" w:hAnsi="Century Gothic"/>
+                <w:b/>
+                <w:bCs/>
+                <w:color w:val="FFFFFF" w:themeColor="background1"/>
+                <w:sz w:val="18"/>
+                <w:szCs w:val="18"/>
+              </w:rPr>
+              <w:t>Project:</w:t>
+            </w:r>
+          </w:p>
+        </w:tc>
+        <w:tc>
+          <w:tcPr>
+            <w:tcW w:w="0" w:type="auto"/>
+            <w:gridSpan w:val="4"/>
+            <w:shd w:val="clear" w:color="auto" w:fill="818F99"/>
+          </w:tcPr>
+          <w:p>
+            <w:pPr>
+              <w:rPr>
+                <w:rFonts w:ascii="Century Gothic" w:hAnsi="Century Gothic"/>
+                <w:b/>
+                <w:bCs/>
+                <w:color w:val="FFFFFF" w:themeColor="background1"/>
+                <w:sz w:val="18"/>
+                <w:szCs w:val="18"/>
+              </w:rPr>
+            </w:pPr>
+          </w:p>
+        </w:tc>
+      </w:tr>
+      <w:tr>
+        <w:tc>
+          <w:tcPr>
+            <w:tcW w:w="0" w:type="auto"/>
+            <w:gridSpan w:val="3"/>
+            <w:shd w:val="clear" w:color="auto" w:fill="818F99"/>
+          </w:tcPr>
+          <w:p>
+            <w:pPr>
+              <w:rPr>
+                <w:rFonts w:ascii="Century Gothic" w:hAnsi="Century Gothic"/>
+                <w:b/>
+                <w:bCs/>
+                <w:color w:val="FFFFFF" w:themeColor="background1"/>
+                <w:sz w:val="18"/>
+                <w:szCs w:val="18"/>
+              </w:rPr>
+            </w:pPr>
+            <w:r>
+              <w:rPr>
+                <w:rFonts w:ascii="Century Gothic" w:hAnsi="Century Gothic"/>
+                <w:b/>
+                <w:bCs/>
+                <w:color w:val="FFFFFF" w:themeColor="background1"/>
+                <w:sz w:val="18"/>
+                <w:szCs w:val="18"/>
+              </w:rPr>
+              <w:t>Opdrachtgever:</w:t>
+            </w:r>
+          </w:p>
+        </w:tc>
+        <w:tc>
+          <w:tcPr>
+            <w:tcW w:w="0" w:type="auto"/>
+            <w:gridSpan w:val="4"/>
+            <w:shd w:val="clear" w:color="auto" w:fill="818F99"/>
+          </w:tcPr>
+          <w:p>
+            <w:pPr>
+              <w:rPr>
+                <w:rFonts w:ascii="Century Gothic" w:hAnsi="Century Gothic"/>
+                <w:b/>
+                <w:bCs/>
+                <w:color w:val="FFFFFF" w:themeColor="background1"/>
+                <w:sz w:val="18"/>
+                <w:szCs w:val="18"/>
+              </w:rPr>
+            </w:pPr>
+          </w:p>
+        </w:tc>
+      </w:tr>
+      <w:tr>
+        <w:tc>
+          <w:tcPr>
+            <w:tcW w:w="0" w:type="auto"/>
+            <w:gridSpan w:val="7"/>
+            <w:shd w:val="clear" w:color="auto" w:fill="344550"/>
+          </w:tcPr>
+          <w:p>
+            <w:pPr>
+              <w:jc w:val="center"/>
+              <w:rPr>
+                <w:rFonts w:ascii="Century Gothic" w:hAnsi="Century Gothic"/>
+                <w:b/>
+                <w:bCs/>
+                <w:color w:val="FFFFFF" w:themeColor="background1"/>
+                <w:sz w:val="18"/>
+                <w:szCs w:val="18"/>
+              </w:rPr>
+            </w:pPr>
+            <w:r>
+              <w:rPr>
+                <w:rFonts w:ascii="Century Gothic" w:hAnsi="Century Gothic"/>
+                <w:b/>
+                <w:bCs/>
+                <w:color w:val="FFFFFF" w:themeColor="background1"/>
+                <w:sz w:val="18"/>
+                <w:szCs w:val="18"/>
+              </w:rPr>
+              <w:t>Ubbink Solar Bevestiging</w:t>
+            </w:r>
+          </w:p>
+        </w:tc>
+      </w:tr>
+      <w:tr>
+        <w:tc>
+          <w:tcPr>
+            <w:tcW w:w="0" w:type="auto"/>
+            <w:shd w:val="clear" w:color="auto" w:fill="818F99"/>
+          </w:tcPr>
+          <w:p>
+            <w:pPr>
+              <w:rPr>
+                <w:rFonts w:ascii="Century Gothic" w:hAnsi="Century Gothic"/>
+                <w:b/>
+                <w:bCs/>
+                <w:color w:val="FFFFFF" w:themeColor="background1"/>
+                <w:sz w:val="18"/>
+                <w:szCs w:val="18"/>
+              </w:rPr>
+            </w:pPr>
+            <w:r>
+              <w:rPr>
+                <w:rFonts w:ascii="Century Gothic" w:hAnsi="Century Gothic"/>
+                <w:b/>
+                <w:bCs/>
+                <w:color w:val="FFFFFF" w:themeColor="background1"/>
+                <w:sz w:val="18"/>
+                <w:szCs w:val="18"/>
+              </w:rPr>
+              <w:t>#</w:t>
+            </w:r>
+          </w:p>
+        </w:tc>
+        <w:tc>
+          <w:tcPr>
+            <w:tcW w:w="0" w:type="auto"/>
+            <w:shd w:val="clear" w:color="auto" w:fill="818F99"/>
+          </w:tcPr>
+          <w:p>
+            <w:pPr>
+              <w:rPr>
+                <w:rFonts w:ascii="Century Gothic" w:hAnsi="Century Gothic"/>
+                <w:b/>
+                <w:bCs/>
+                <w:color w:val="FFFFFF" w:themeColor="background1"/>
+                <w:sz w:val="18"/>
+                <w:szCs w:val="18"/>
+              </w:rPr>
+            </w:pPr>
+            <w:r>
+              <w:rPr>
+                <w:rFonts w:ascii="Century Gothic" w:hAnsi="Century Gothic"/>
+                <w:b/>
+                <w:bCs/>
+                <w:color w:val="FFFFFF" w:themeColor="background1"/>
+                <w:sz w:val="18"/>
+                <w:szCs w:val="18"/>
+              </w:rPr>
+              <w:t>Aantal</w:t>
+            </w:r>
+          </w:p>
+        </w:tc>
+        <w:tc>
+          <w:tcPr>
+            <w:tcW w:w="0" w:type="auto"/>
+            <w:shd w:val="clear" w:color="auto" w:fill="818F99"/>
+            <w:vAlign w:val="center"/>
+          </w:tcPr>
+          <w:p>
+            <w:pPr>
+              <w:jc w:val="center"/>
+              <w:rPr>
+                <w:rFonts w:ascii="Century Gothic" w:hAnsi="Century Gothic"/>
+                <w:b/>
+                <w:bCs/>
+                <w:color w:val="FFFFFF" w:themeColor="background1"/>
+                <w:sz w:val="18"/>
+                <w:szCs w:val="18"/>
+              </w:rPr>
+            </w:pPr>
+            <w:r>
+              <w:rPr>
+                <w:rFonts w:ascii="Century Gothic" w:hAnsi="Century Gothic" w:cs="Calibri"/>
+                <w:b/>
+                <w:bCs/>
+                <w:noProof/>
+                <w:color w:val="FFFFFF" w:themeColor="background1"/>
+                <w:sz w:val="18"/>
+                <w:szCs w:val="18"/>
+              </w:rPr>
+              <w:drawing>
+                <wp:inline distT="0" distB="0" distL="0" distR="0" wp14:anchorId="60A689EE" wp14:editId="2D4F4BF4">
+                  <wp:extent cx="284400" cy="284400"/>
+                  <wp:effectExtent l="0" t="0" r="1905" b="1905"/>
+                  <wp:docPr id="1" name="Afbeelding 1">
+                    <a:extLst xmlns:a="http://schemas.openxmlformats.org/drawingml/2006/main">
+                      <a:ext uri="{FF2B5EF4-FFF2-40B4-BE49-F238E27FC236}">
+                        <a16:creationId xmlns:a16="http://schemas.microsoft.com/office/drawing/2014/main" id="{00000000-0008-0000-0100-00000A000000}"/>
+                      </a:ext>
+                    </a:extLst>
+                  </wp:docPr>
+                  <wp:cNvGraphicFramePr/>
+                  <a:graphic xmlns:a="http://schemas.openxmlformats.org/drawingml/2006/main">
+                    <a:graphicData uri="http://schemas.openxmlformats.org/drawingml/2006/picture">
+                      <pic:pic xmlns:pic="http://schemas.openxmlformats.org/drawingml/2006/picture">
+                        <pic:nvPicPr>
+                          <pic:cNvPr id="10" name="Afbeelding 9">
+                            <a:extLst>
+                              <a:ext uri="{FF2B5EF4-FFF2-40B4-BE49-F238E27FC236}">
+                                <a16:creationId xmlns:a16="http://schemas.microsoft.com/office/drawing/2014/main" id="{00000000-0008-0000-0100-00000A000000}"/>
+                              </a:ext>
+                            </a:extLst>
+                          </pic:cNvPr>
+                          <pic:cNvPicPr>
+                            <a:picLocks noChangeAspect="1"/>
+                          </pic:cNvPicPr>
+                        </pic:nvPicPr>
+                        <pic:blipFill>
+                          <a:blip r:embed="rId17">
+                            <a:extLst>
+                              <a:ext uri="{28A0092B-C50C-407E-A947-70E740481C1C}">
+                                <a14:useLocalDpi xmlns:a14="http://schemas.microsoft.com/office/drawing/2010/main" val="0"/>
+                              </a:ext>
+                            </a:extLst>
+                          </a:blip>
+                          <a:stretch>
+                            <a:fillRect/>
+                          </a:stretch>
+                        </pic:blipFill>
+                        <pic:spPr>
+                          <a:xfrm>
+                            <a:off x="0" y="0"/>
+                            <a:ext cx="284400" cy="284400"/>
+                          </a:xfrm>
+                          <a:prstGeom prst="rect">
+                            <a:avLst/>
+                          </a:prstGeom>
+                        </pic:spPr>
+                      </pic:pic>
+                    </a:graphicData>
+                  </a:graphic>
+                </wp:inline>
+              </w:drawing>
+            </w:r>
+          </w:p>
+        </w:tc>
+        <w:tc>
+          <w:tcPr>
+            <w:tcW w:w="0" w:type="auto"/>
+            <w:shd w:val="clear" w:color="auto" w:fill="818F99"/>
+          </w:tcPr>
+          <w:p>
+            <w:pPr>
+              <w:rPr>
+                <w:rFonts w:ascii="Century Gothic" w:hAnsi="Century Gothic"/>
+                <w:b/>
+                <w:bCs/>
+                <w:color w:val="FFFFFF" w:themeColor="background1"/>
+                <w:sz w:val="18"/>
+                <w:szCs w:val="18"/>
+              </w:rPr>
+            </w:pPr>
+            <w:r>
+              <w:rPr>
+                <w:rFonts w:ascii="Century Gothic" w:hAnsi="Century Gothic"/>
+                <w:b/>
+                <w:bCs/>
+                <w:color w:val="FFFFFF" w:themeColor="background1"/>
+                <w:sz w:val="18"/>
+                <w:szCs w:val="18"/>
+              </w:rPr>
+              <w:t>Omschrijving</w:t>
+            </w:r>
+          </w:p>
+        </w:tc>
+        <w:tc>
+          <w:tcPr>
+            <w:tcW w:w="0" w:type="auto"/>
+            <w:shd w:val="clear" w:color="auto" w:fill="818F99"/>
+          </w:tcPr>
+          <w:p>
+            <w:pPr>
+              <w:rPr>
+                <w:rFonts w:ascii="Century Gothic" w:hAnsi="Century Gothic"/>
+                <w:b/>
+                <w:bCs/>
+                <w:color w:val="FFFFFF" w:themeColor="background1"/>
+                <w:sz w:val="18"/>
+                <w:szCs w:val="18"/>
+              </w:rPr>
+            </w:pPr>
+            <w:r>
+              <w:rPr>
+                <w:rFonts w:ascii="Century Gothic" w:hAnsi="Century Gothic"/>
+                <w:b/>
+                <w:bCs/>
+                <w:color w:val="FFFFFF" w:themeColor="background1"/>
+                <w:sz w:val="18"/>
+                <w:szCs w:val="18"/>
+              </w:rPr>
+              <w:t>Bruto prijs</w:t>
+            </w:r>
+          </w:p>
+        </w:tc>
+        <w:tc>
+          <w:tcPr>
+            <w:tcW w:w="0" w:type="auto"/>
+            <w:shd w:val="clear" w:color="auto" w:fill="818F99"/>
+          </w:tcPr>
+          <w:p>
+            <w:pPr>
+              <w:rPr>
+                <w:rFonts w:ascii="Century Gothic" w:hAnsi="Century Gothic"/>
+                <w:b/>
+                <w:bCs/>
+                <w:color w:val="FFFFFF" w:themeColor="background1"/>
+                <w:sz w:val="18"/>
+                <w:szCs w:val="18"/>
+              </w:rPr>
+            </w:pPr>
+            <w:r>
+              <w:rPr>
+                <w:rFonts w:ascii="Century Gothic" w:hAnsi="Century Gothic"/>
+                <w:b/>
+                <w:bCs/>
+                <w:color w:val="FFFFFF" w:themeColor="background1"/>
+                <w:sz w:val="18"/>
+                <w:szCs w:val="18"/>
+              </w:rPr>
+              <w:t>Korting nettoprijs</w:t>
+            </w:r>
+          </w:p>
+        </w:tc>
+        <w:tc>
+          <w:tcPr>
+            <w:tcW w:w="0" w:type="auto"/>
+            <w:shd w:val="clear" w:color="auto" w:fill="818F99"/>
+          </w:tcPr>
+          <w:p>
+            <w:pPr>
+              <w:rPr>
+                <w:rFonts w:ascii="Century Gothic" w:hAnsi="Century Gothic"/>
+                <w:b/>
+                <w:bCs/>
+                <w:color w:val="FFFFFF" w:themeColor="background1"/>
+                <w:sz w:val="18"/>
+                <w:szCs w:val="18"/>
+              </w:rPr>
+            </w:pPr>
+            <w:r>
+              <w:rPr>
+                <w:rFonts w:ascii="Century Gothic" w:hAnsi="Century Gothic"/>
+                <w:b/>
+                <w:bCs/>
+                <w:color w:val="FFFFFF" w:themeColor="background1"/>
+                <w:sz w:val="18"/>
+                <w:szCs w:val="18"/>
+              </w:rPr>
+              <w:t>Totaal prijs</w:t>
+            </w:r>
+          </w:p>
+        </w:tc>
+      </w:tr>
+      <w:tr>
+        <w:tc>
+          <w:tcPr>
+            <w:tcW w:w="0" w:type="auto"/>
+            <w:gridSpan w:val="7"/>
+            <w:shd w:val="clear" w:color="auto" w:fill="E2001A"/>
+          </w:tcPr>
+          <w:p>
+            <w:pPr>
+              <w:rPr>
+                <w:rFonts w:ascii="Century Gothic" w:hAnsi="Century Gothic"/>
+                <w:b/>
+                <w:bCs/>
+                <w:color w:val="FFFFFF" w:themeColor="background1"/>
+                <w:sz w:val="18"/>
+                <w:szCs w:val="18"/>
+              </w:rPr>
+            </w:pPr>
+            <w:r>
+              <w:rPr>
+                <w:rFonts w:ascii="Century Gothic" w:hAnsi="Century Gothic"/>
+                <w:b/>
+                <w:bCs/>
+                <w:color w:val="FFFFFF" w:themeColor="background1"/>
+                <w:sz w:val="18"/>
+                <w:szCs w:val="18"/>
+              </w:rPr>
+              <w:t>Bevestigingsmateriaal</w:t>
+            </w:r>
+          </w:p>
+        </w:tc>
+      </w:tr>
+      <w:tr>
+        <w:tc>
+          <w:tcPr>
+            <w:tcW w:w="0" w:type="auto"/>
+            <w:shd w:val="clear" w:color="auto" w:fill="E2001A"/>
+          </w:tcPr>
+          <w:p>
+            <w:pPr>
+              <w:rPr>
+                <w:rFonts w:ascii="Century Gothic" w:hAnsi="Century Gothic"/>
+                <w:sz w:val="18"/>
+                <w:szCs w:val="18"/>
+              </w:rPr>
+            </w:pPr>
+          </w:p>
+        </w:tc>
+        <w:tc>
+          <w:tcPr>
+            <w:tcW w:w="0" w:type="auto"/>
+          </w:tcPr>
+          <w:p>
+            <w:pPr>
+              <w:rPr>
+                <w:rFonts w:ascii="Century Gothic" w:hAnsi="Century Gothic"/>
+                <w:sz w:val="18"/>
+                <w:szCs w:val="18"/>
+              </w:rPr>
+            </w:pPr>
+            <w:r>
+              <w:rPr>
+                <w:rFonts w:ascii="Century Gothic" w:hAnsi="Century Gothic"/>
+                <w:sz w:val="18"/>
+                <w:szCs w:val="18"/>
+              </w:rPr>
+              <w:fldChar w:fldCharType="begin"/>
+            </w:r>
+            <w:r>
+              <w:rPr>
+                <w:rFonts w:ascii="Century Gothic" w:hAnsi="Century Gothic"/>
+                <w:sz w:val="18"/>
+                <w:szCs w:val="18"/>
+              </w:rPr>
+              <w:instrText xml:space="preserve"> MERGEFIELD  Aantal  \* MERGEFORMAT </w:instrText>
+            </w:r>
+            <w:r>
+              <w:rPr>
+                <w:rFonts w:ascii="Century Gothic" w:hAnsi="Century Gothic"/>
+                <w:sz w:val="18"/>
+                <w:szCs w:val="18"/>
+              </w:rPr>
+              <w:fldChar w:fldCharType="separate"/>
+            </w:r>
+            <w:r>
+              <w:rPr>
+                <w:rFonts w:ascii="Century Gothic" w:hAnsi="Century Gothic"/>
+                <w:noProof/>
+                <w:sz w:val="18"/>
+                <w:szCs w:val="18"/>
+              </w:rPr>
+              <w:t>«Aantal»</w:t>
+            </w:r>
+            <w:r>
+              <w:rPr>
+                <w:rFonts w:ascii="Century Gothic" w:hAnsi="Century Gothic"/>
+                <w:sz w:val="18"/>
+                <w:szCs w:val="18"/>
+              </w:rPr>
+              <w:fldChar w:fldCharType="end"/>
+            </w:r>
+          </w:p>
+        </w:tc>
+        <w:tc>
+          <w:tcPr>
+            <w:tcW w:w="0" w:type="auto"/>
+          </w:tcPr>
+          <w:p>
+            <w:pPr>
+              <w:rPr>
+                <w:rFonts w:ascii="Century Gothic" w:hAnsi="Century Gothic" w:cs="Calibri"/>
+                <w:b/>
+                <w:bCs/>
+                <w:noProof/>
+                <w:sz w:val="18"/>
+                <w:szCs w:val="18"/>
+              </w:rPr>
+            </w:pPr>
+            <w:r>
+              <w:rPr>
+                <w:rFonts w:ascii="Century Gothic" w:hAnsi="Century Gothic" w:cs="Calibri"/>
+                <w:b/>
+                <w:bCs/>
+                <w:noProof/>
+                <w:sz w:val="18"/>
+                <w:szCs w:val="18"/>
+              </w:rPr>
+              <w:fldChar w:fldCharType="begin"/>
+            </w:r>
+            <w:r>
+              <w:rPr>
+                <w:rFonts w:ascii="Century Gothic" w:hAnsi="Century Gothic" w:cs="Calibri"/>
+                <w:b/>
+                <w:bCs/>
+                <w:noProof/>
+                <w:sz w:val="18"/>
+                <w:szCs w:val="18"/>
+              </w:rPr>
+              <w:instrText xml:space="preserve"> MERGEFIELD  Artikelnummer  \* MERGEFORMAT </w:instrText>
+            </w:r>
+            <w:r>
+              <w:rPr>
+                <w:rFonts w:ascii="Century Gothic" w:hAnsi="Century Gothic" w:cs="Calibri"/>
+                <w:b/>
+                <w:bCs/>
+                <w:noProof/>
+                <w:sz w:val="18"/>
+                <w:szCs w:val="18"/>
+              </w:rPr>
+              <w:fldChar w:fldCharType="separate"/>
+            </w:r>
+            <w:r>
+              <w:rPr>
+                <w:rFonts w:ascii="Century Gothic" w:hAnsi="Century Gothic" w:cs="Calibri"/>
+                <w:b/>
+                <w:bCs/>
+                <w:noProof/>
+                <w:sz w:val="18"/>
+                <w:szCs w:val="18"/>
+              </w:rPr>
+              <w:t>«Artikelnummer»</w:t>
+            </w:r>
+            <w:r>
+              <w:rPr>
+                <w:rFonts w:ascii="Century Gothic" w:hAnsi="Century Gothic" w:cs="Calibri"/>
+                <w:b/>
+                <w:bCs/>
+                <w:noProof/>
+                <w:sz w:val="18"/>
+                <w:szCs w:val="18"/>
+              </w:rPr>
+              <w:fldChar w:fldCharType="end"/>
+            </w:r>
+          </w:p>
+        </w:tc>
+        <w:tc>
+          <w:tcPr>
+            <w:tcW w:w="0" w:type="auto"/>
+          </w:tcPr>
+          <w:p>
+            <w:pPr>
+              <w:rPr>
+                <w:rFonts w:ascii="Century Gothic" w:hAnsi="Century Gothic"/>
+                <w:sz w:val="18"/>
+                <w:szCs w:val="18"/>
+              </w:rPr>
+            </w:pPr>
+            <w:r>
+              <w:rPr>
+                <w:rFonts w:ascii="Century Gothic" w:hAnsi="Century Gothic"/>
+                <w:sz w:val="18"/>
+                <w:szCs w:val="18"/>
+              </w:rPr>
+              <w:fldChar w:fldCharType="begin"/>
+            </w:r>
+            <w:r>
+              <w:rPr>
+                <w:rFonts w:ascii="Century Gothic" w:hAnsi="Century Gothic"/>
+                <w:sz w:val="18"/>
+                <w:szCs w:val="18"/>
+              </w:rPr>
+              <w:instrText xml:space="preserve"> MERGEFIELD  Omschrijving  \* MERGEFORMAT </w:instrText>
+            </w:r>
+            <w:r>
+              <w:rPr>
+                <w:rFonts w:ascii="Century Gothic" w:hAnsi="Century Gothic"/>
+                <w:sz w:val="18"/>
+                <w:szCs w:val="18"/>
+              </w:rPr>
+              <w:fldChar w:fldCharType="separate"/>
+            </w:r>
+            <w:r>
+              <w:rPr>
+                <w:rFonts w:ascii="Century Gothic" w:hAnsi="Century Gothic"/>
+                <w:noProof/>
+                <w:sz w:val="18"/>
+                <w:szCs w:val="18"/>
+              </w:rPr>
+              <w:t>«Omschrijving»</w:t>
+            </w:r>
+            <w:r>
+              <w:rPr>
+                <w:rFonts w:ascii="Century Gothic" w:hAnsi="Century Gothic"/>
+                <w:sz w:val="18"/>
+                <w:szCs w:val="18"/>
+              </w:rPr>
+              <w:fldChar w:fldCharType="end"/>
+            </w:r>
+          </w:p>
+        </w:tc>
+        <w:tc>
+          <w:tcPr>
+            <w:tcW w:w="0" w:type="auto"/>
+          </w:tcPr>
+          <w:p>
+            <w:pPr>
+              <w:rPr>
+                <w:rFonts w:ascii="Century Gothic" w:hAnsi="Century Gothic"/>
+                <w:sz w:val="18"/>
+                <w:szCs w:val="18"/>
+              </w:rPr>
+            </w:pPr>
+            <w:r>
+              <w:rPr>
+                <w:rFonts w:ascii="Century Gothic" w:hAnsi="Century Gothic"/>
+                <w:sz w:val="18"/>
+                <w:szCs w:val="18"/>
+              </w:rPr>
+              <w:fldChar w:fldCharType="begin"/>
+            </w:r>
+            <w:r>
+              <w:rPr>
+                <w:rFonts w:ascii="Century Gothic" w:hAnsi="Century Gothic"/>
+                <w:sz w:val="18"/>
+                <w:szCs w:val="18"/>
+              </w:rPr>
+              <w:instrText xml:space="preserve"> MERGEFIELD  Bruto  \* MERGEFORMAT </w:instrText>
+            </w:r>
+            <w:r>
+              <w:rPr>
+                <w:rFonts w:ascii="Century Gothic" w:hAnsi="Century Gothic"/>
+                <w:sz w:val="18"/>
+                <w:szCs w:val="18"/>
+              </w:rPr>
+              <w:fldChar w:fldCharType="separate"/>
+            </w:r>
+            <w:r>
+              <w:rPr>
+                <w:rFonts w:ascii="Century Gothic" w:hAnsi="Century Gothic"/>
+                <w:noProof/>
+                <w:sz w:val="18"/>
+                <w:szCs w:val="18"/>
+              </w:rPr>
+              <w:t>«Bruto»</w:t>
+            </w:r>
+            <w:r>
+              <w:rPr>
+                <w:rFonts w:ascii="Century Gothic" w:hAnsi="Century Gothic"/>
+                <w:sz w:val="18"/>
+                <w:szCs w:val="18"/>
+              </w:rPr>
+              <w:fldChar w:fldCharType="end"/>
+            </w:r>
+          </w:p>
+        </w:tc>
+        <w:tc>
+          <w:tcPr>
+            <w:tcW w:w="0" w:type="auto"/>
+          </w:tcPr>
+          <w:p>
+            <w:pPr>
+              <w:rPr>
+                <w:rFonts w:ascii="Century Gothic" w:hAnsi="Century Gothic"/>
+                <w:sz w:val="18"/>
+                <w:szCs w:val="18"/>
+              </w:rPr>
+            </w:pPr>
+            <w:r>
+              <w:rPr>
+                <w:rFonts w:ascii="Century Gothic" w:hAnsi="Century Gothic"/>
+                <w:sz w:val="18"/>
+                <w:szCs w:val="18"/>
+              </w:rPr>
+              <w:fldChar w:fldCharType="begin"/>
+            </w:r>
+            <w:r>
+              <w:rPr>
+                <w:rFonts w:ascii="Century Gothic" w:hAnsi="Century Gothic"/>
+                <w:sz w:val="18"/>
+                <w:szCs w:val="18"/>
+              </w:rPr>
+              <w:instrText xml:space="preserve"> MERGEFIELD  Korting  \* MERGEFORMAT </w:instrText>
+            </w:r>
+            <w:r>
+              <w:rPr>
+                <w:rFonts w:ascii="Century Gothic" w:hAnsi="Century Gothic"/>
+                <w:sz w:val="18"/>
+                <w:szCs w:val="18"/>
+              </w:rPr>
+              <w:fldChar w:fldCharType="separate"/>
+            </w:r>
+            <w:r>
+              <w:rPr>
+                <w:rFonts w:ascii="Century Gothic" w:hAnsi="Century Gothic"/>
+                <w:noProof/>
+                <w:sz w:val="18"/>
+                <w:szCs w:val="18"/>
+              </w:rPr>
+              <w:t>«Korting»</w:t>
+            </w:r>
+            <w:r>
+              <w:rPr>
+                <w:rFonts w:ascii="Century Gothic" w:hAnsi="Century Gothic"/>
+                <w:sz w:val="18"/>
+                <w:szCs w:val="18"/>
+              </w:rPr>
+              <w:fldChar w:fldCharType="end"/>
+            </w:r>
+          </w:p>
+        </w:tc>
+        <w:tc>
+          <w:tcPr>
+            <w:tcW w:w="0" w:type="auto"/>
+          </w:tcPr>
+          <w:p>
+            <w:pPr>
+              <w:rPr>
+                <w:rFonts w:ascii="Century Gothic" w:hAnsi="Century Gothic"/>
+                <w:sz w:val="18"/>
+                <w:szCs w:val="18"/>
+              </w:rPr>
+            </w:pPr>
+            <w:r>
+              <w:rPr>
+                <w:rFonts w:ascii="Century Gothic" w:hAnsi="Century Gothic"/>
+                <w:sz w:val="18"/>
+                <w:szCs w:val="18"/>
+              </w:rPr>
+              <w:fldChar w:fldCharType="begin"/>
+            </w:r>
+            <w:r>
+              <w:rPr>
+                <w:rFonts w:ascii="Century Gothic" w:hAnsi="Century Gothic"/>
+                <w:sz w:val="18"/>
+                <w:szCs w:val="18"/>
+              </w:rPr>
+              <w:instrText xml:space="preserve"> MERGEFIELD  Totaal  \* MERGEFORMAT </w:instrText>
+            </w:r>
+            <w:r>
+              <w:rPr>
+                <w:rFonts w:ascii="Century Gothic" w:hAnsi="Century Gothic"/>
+                <w:sz w:val="18"/>
+                <w:szCs w:val="18"/>
+              </w:rPr>
+              <w:fldChar w:fldCharType="separate"/>
+            </w:r>
+            <w:r>
+              <w:rPr>
+                <w:rFonts w:ascii="Century Gothic" w:hAnsi="Century Gothic"/>
+                <w:noProof/>
+                <w:sz w:val="18"/>
+                <w:szCs w:val="18"/>
+              </w:rPr>
+              <w:t>«Totaal»</w:t>
+            </w:r>
+            <w:r>
+              <w:rPr>
+                <w:rFonts w:ascii="Century Gothic" w:hAnsi="Century Gothic"/>
+                <w:sz w:val="18"/>
+                <w:szCs w:val="18"/>
+              </w:rPr>
+              <w:fldChar w:fldCharType="end"/>
+            </w:r>
+          </w:p>
+        </w:tc>
+      </w:tr>
+    </w:tbl>
     <w:p>
       <w:pPr>
         <w:tabs>
           <w:tab w:val="left" w:pos="1134"/>
           <w:tab w:val="left" w:pos="2835"/>
         </w:tabs>
-        <w:ind w:right="1218" w:hanging="1134"/>
+        <w:ind w:right="1218"/>
         <w:rPr>
           <w:rFonts w:asciiTheme="minorHAnsi" w:hAnsiTheme="minorHAnsi"/>
           <w:sz w:val="22"/>
@@ -3554,47 +4440,20 @@
           <w:szCs w:val="22"/>
         </w:rPr>
       </w:pPr>
-      <w:r>
+    </w:p>
+    <w:p>
+      <w:pPr>
+        <w:tabs>
+          <w:tab w:val="left" w:pos="1134"/>
+          <w:tab w:val="left" w:pos="2835"/>
+        </w:tabs>
+        <w:ind w:right="1218"/>
         <w:rPr>
           <w:rFonts w:asciiTheme="minorHAnsi" w:hAnsiTheme="minorHAnsi"/>
           <w:sz w:val="22"/>
           <w:szCs w:val="22"/>
         </w:rPr>
-        <w:fldChar w:fldCharType="begin"/>
-      </w:r>
-      <w:r>
-        <w:rPr>
-          <w:rFonts w:asciiTheme="minorHAnsi" w:hAnsiTheme="minorHAnsi"/>
-          <w:sz w:val="22"/>
-          <w:szCs w:val="22"/>
-        </w:rPr>
-        <w:instrText xml:space="preserve"> MERGEFIELD  "Tabel van materiaalstaat"  \* MERGEFORMAT </w:instrText>
-      </w:r>
-      <w:r>
-        <w:rPr>
-          <w:rFonts w:asciiTheme="minorHAnsi" w:hAnsiTheme="minorHAnsi"/>
-          <w:sz w:val="22"/>
-          <w:szCs w:val="22"/>
-        </w:rPr>
-        <w:fldChar w:fldCharType="separate"/>
-      </w:r>
-      <w:r>
-        <w:rPr>
-          <w:rFonts w:asciiTheme="minorHAnsi" w:hAnsiTheme="minorHAnsi"/>
-          <w:noProof/>
-          <w:sz w:val="22"/>
-          <w:szCs w:val="22"/>
-        </w:rPr>
-        <w:t>«Tabel van materiaalstaat»</w:t>
-      </w:r>
-      <w:r>
-        <w:rPr>
-          <w:rFonts w:asciiTheme="minorHAnsi" w:hAnsiTheme="minorHAnsi"/>
-          <w:sz w:val="22"/>
-          <w:szCs w:val="22"/>
-        </w:rPr>
-        <w:fldChar w:fldCharType="end"/>
-      </w:r>
+      </w:pPr>
       <w:r>
         <w:rPr>
           <w:rFonts w:asciiTheme="minorHAnsi" w:hAnsiTheme="minorHAnsi"/>
@@ -3921,7 +4780,7 @@
         </w:rPr>
         <w:t xml:space="preserve"> </w:t>
       </w:r>
-      <w:hyperlink r:id="rId17" w:history="1">
+      <w:hyperlink r:id="rId18" w:history="1">
         <w:r>
           <w:rPr>
             <w:rStyle w:val="Hyperlink"/>
@@ -4037,7 +4896,7 @@
         </w:rPr>
         <w:t xml:space="preserve"> </w:t>
       </w:r>
-      <w:hyperlink r:id="rId18" w:history="1">
+      <w:hyperlink r:id="rId19" w:history="1">
         <w:r>
           <w:rPr>
             <w:rStyle w:val="Hyperlink"/>
@@ -4160,7 +5019,7 @@
         </w:rPr>
         <w:t xml:space="preserve"> </w:t>
       </w:r>
-      <w:hyperlink r:id="rId19" w:history="1">
+      <w:hyperlink r:id="rId20" w:history="1">
         <w:r>
           <w:rPr>
             <w:rStyle w:val="Hyperlink"/>
@@ -6204,8 +7063,8 @@
           <w:color w:val="808080" w:themeColor="background1" w:themeShade="80"/>
         </w:rPr>
         <w:sectPr>
-          <w:headerReference w:type="default" r:id="rId20"/>
-          <w:footerReference w:type="default" r:id="rId21"/>
+          <w:headerReference w:type="default" r:id="rId21"/>
+          <w:footerReference w:type="default" r:id="rId22"/>
           <w:pgSz w:w="11906" w:h="16838" w:code="9"/>
           <w:pgMar w:top="1418" w:right="1276" w:bottom="1134" w:left="1418" w:header="737" w:footer="369" w:gutter="0"/>
           <w:cols w:space="708"/>
@@ -6320,7 +7179,7 @@
                               </w:rPr>
                               <w:t xml:space="preserve">• </w:t>
                             </w:r>
-                            <w:hyperlink r:id="rId22" w:history="1">
+                            <w:hyperlink r:id="rId23" w:history="1">
                               <w:r>
                                 <w:rPr>
                                   <w:rStyle w:val="Hyperlink"/>
@@ -6587,7 +7446,7 @@
                         </w:rPr>
                         <w:t xml:space="preserve">• </w:t>
                       </w:r>
-                      <w:hyperlink r:id="rId23" w:history="1">
+                      <w:hyperlink r:id="rId24" w:history="1">
                         <w:r>
                           <w:rPr>
                             <w:rStyle w:val="Hyperlink"/>
@@ -6823,7 +7682,7 @@
                           <a:avLst/>
                         </a:prstGeom>
                         <a:blipFill>
-                          <a:blip r:embed="rId24"/>
+                          <a:blip r:embed="rId25"/>
                           <a:stretch>
                             <a:fillRect/>
                           </a:stretch>
@@ -6869,7 +7728,7 @@
           <mc:Fallback>
             <w:pict>
               <v:rect w14:anchorId="16E8B1F0" id="Rechthoek 11" o:spid="_x0000_s1026" style="position:absolute;margin-left:-5.1pt;margin-top:403.3pt;width:476.1pt;height:68.15pt;z-index:251706368;visibility:visible;mso-wrap-style:square;mso-width-percent:0;mso-height-percent:0;mso-wrap-distance-left:9pt;mso-wrap-distance-top:0;mso-wrap-distance-right:9pt;mso-wrap-distance-bottom:0;mso-position-horizontal:absolute;mso-position-horizontal-relative:text;mso-position-vertical:absolute;mso-position-vertical-relative:text;mso-width-percent:0;mso-height-percent:0;mso-width-relative:margin;mso-height-relative:margin;v-text-anchor:middle" o:gfxdata="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" stroked="f" strokeweight="2pt">
-                <v:fill r:id="rId25" o:title="" recolor="t" rotate="t" type="frame"/>
+                <v:fill r:id="rId26" o:title="" recolor="t" rotate="t" type="frame"/>
               </v:rect>
             </w:pict>
           </mc:Fallback>
@@ -7268,7 +8127,7 @@
               <w:szCs w:val="18"/>
               <w:lang w:val="en-US" w:eastAsia="en-US"/>
             </w:rPr>
-            <w:t>03-03-2021</w:t>
+            <w:t>09-03-2021</w:t>
           </w:r>
           <w:r>
             <w:rPr>
@@ -11062,6 +11921,13 @@
     <w:pitch w:val="variable"/>
     <w:sig w:usb0="800000AF" w:usb1="4000204A" w:usb2="00000000" w:usb3="00000000" w:csb0="00000001" w:csb1="00000000"/>
   </w:font>
+  <w:font w:name="Century Gothic">
+    <w:panose1 w:val="020B0502020202020204"/>
+    <w:charset w:val="00"/>
+    <w:family w:val="swiss"/>
+    <w:pitch w:val="variable"/>
+    <w:sig w:usb0="00000287" w:usb1="00000000" w:usb2="00000000" w:usb3="00000000" w:csb0="0000009F" w:csb1="00000000"/>
+  </w:font>
   <w:font w:name="Cambria">
     <w:panose1 w:val="02040503050406030204"/>
     <w:charset w:val="00"/>
@@ -11097,6 +11963,7 @@
   </w:compat>
   <w:rsids>
     <w:rsidRoot w:val="008407CC"/>
+    <w:rsid w:val="002C1142"/>
     <w:rsid w:val="00397115"/>
     <w:rsid w:val="005C18FA"/>
     <w:rsid w:val="00741FDA"/>
@@ -11864,6 +12731,10 @@
 </file>
 
 <file path=customXml/item2.xml><?xml version="1.0" encoding="utf-8"?>
+<b:Sources xmlns:b="http://schemas.openxmlformats.org/officeDocument/2006/bibliography" xmlns="http://schemas.openxmlformats.org/officeDocument/2006/bibliography" SelectedStyle="\APA.XSL" StyleName="APA"/>
+</file>
+
+<file path=customXml/item3.xml><?xml version="1.0" encoding="utf-8"?>
 <ct:contentTypeSchema xmlns:ct="http://schemas.microsoft.com/office/2006/metadata/contentType" xmlns:ma="http://schemas.microsoft.com/office/2006/metadata/properties/metaAttributes" ct:_="" ma:_="" ma:contentTypeName="Document" ma:contentTypeID="0x0101005A0A4BF4CDBDF1498CAA2AB148DBED60" ma:contentTypeVersion="0" ma:contentTypeDescription="Create a new document." ma:contentTypeScope="" ma:versionID="77e2eea64b1c4415581f5bf96601a045">
   <xsd:schema xmlns:xsd="http://www.w3.org/2001/XMLSchema" xmlns:xs="http://www.w3.org/2001/XMLSchema" xmlns:p="http://schemas.microsoft.com/office/2006/metadata/properties" targetNamespace="http://schemas.microsoft.com/office/2006/metadata/properties" ma:root="true" ma:fieldsID="d91b43ed0f375966f2788f3e7714995d">
     <xsd:element name="properties">
@@ -11977,11 +12848,22 @@
 </ct:contentTypeSchema>
 </file>
 
-<file path=customXml/item3.xml><?xml version="1.0" encoding="utf-8"?>
-<b:Sources xmlns:b="http://schemas.openxmlformats.org/officeDocument/2006/bibliography" xmlns="http://schemas.openxmlformats.org/officeDocument/2006/bibliography" SelectedStyle="\APA.XSL" StyleName="APA"/>
+<file path=customXml/item4.xml><?xml version="1.0" encoding="utf-8"?>
+<p:properties xmlns:p="http://schemas.microsoft.com/office/2006/metadata/properties" xmlns:xsi="http://www.w3.org/2001/XMLSchema-instance" xmlns:pc="http://schemas.microsoft.com/office/infopath/2007/PartnerControls">
+  <documentManagement/>
+</p:properties>
 </file>
 
-<file path=customXml/item4.xml><?xml version="1.0" encoding="utf-8"?>
+<file path=customXml/item5.xml><?xml version="1.0" encoding="utf-8"?>
+<?mso-contentType ?>
+<FormTemplates xmlns="http://schemas.microsoft.com/sharepoint/v3/contenttype/forms">
+  <Display>DocumentLibraryForm</Display>
+  <Edit>DocumentLibraryForm</Edit>
+  <New>DocumentLibraryForm</New>
+</FormTemplates>
+</file>
+
+<file path=customXml/item6.xml><?xml version="1.0" encoding="utf-8"?>
 <letter>
   <document>
     <row>
@@ -12100,21 +12982,6 @@
 </letter>
 </file>
 
-<file path=customXml/item5.xml><?xml version="1.0" encoding="utf-8"?>
-<?mso-contentType ?>
-<FormTemplates xmlns="http://schemas.microsoft.com/sharepoint/v3/contenttype/forms">
-  <Display>DocumentLibraryForm</Display>
-  <Edit>DocumentLibraryForm</Edit>
-  <New>DocumentLibraryForm</New>
-</FormTemplates>
-</file>
-
-<file path=customXml/item6.xml><?xml version="1.0" encoding="utf-8"?>
-<p:properties xmlns:p="http://schemas.microsoft.com/office/2006/metadata/properties" xmlns:xsi="http://www.w3.org/2001/XMLSchema-instance" xmlns:pc="http://schemas.microsoft.com/office/infopath/2007/PartnerControls">
-  <documentManagement/>
-</p:properties>
-</file>
-
 <file path=customXml/itemProps1.xml><?xml version="1.0" encoding="utf-8"?>
 <ds:datastoreItem xmlns:ds="http://schemas.openxmlformats.org/officeDocument/2006/customXml" ds:itemID="{55AF091B-3C7A-41E3-B477-F2FDAA23CFDA}">
   <ds:schemaRefs>
@@ -12124,6 +12991,14 @@
 </file>
 
 <file path=customXml/itemProps2.xml><?xml version="1.0" encoding="utf-8"?>
+<ds:datastoreItem xmlns:ds="http://schemas.openxmlformats.org/officeDocument/2006/customXml" ds:itemID="{45C7BF5A-424C-4A50-AD7B-3E899D09CF45}">
+  <ds:schemaRefs>
+    <ds:schemaRef ds:uri="http://schemas.openxmlformats.org/officeDocument/2006/bibliography"/>
+  </ds:schemaRefs>
+</ds:datastoreItem>
+</file>
+
+<file path=customXml/itemProps3.xml><?xml version="1.0" encoding="utf-8"?>
 <ds:datastoreItem xmlns:ds="http://schemas.openxmlformats.org/officeDocument/2006/customXml" ds:itemID="{C7384142-639D-47A7-95D5-25E29894CC02}">
   <ds:schemaRefs>
     <ds:schemaRef ds:uri="http://schemas.microsoft.com/office/2006/metadata/contentType"/>
@@ -12139,17 +13014,12 @@
 </ds:datastoreItem>
 </file>
 
-<file path=customXml/itemProps3.xml><?xml version="1.0" encoding="utf-8"?>
-<ds:datastoreItem xmlns:ds="http://schemas.openxmlformats.org/officeDocument/2006/customXml" ds:itemID="{45C7BF5A-424C-4A50-AD7B-3E899D09CF45}">
+<file path=customXml/itemProps4.xml><?xml version="1.0" encoding="utf-8"?>
+<ds:datastoreItem xmlns:ds="http://schemas.openxmlformats.org/officeDocument/2006/customXml" ds:itemID="{94BA93A8-CD46-48C5-9CD4-BDF8E780A2E0}">
   <ds:schemaRefs>
-    <ds:schemaRef ds:uri="http://schemas.openxmlformats.org/officeDocument/2006/bibliography"/>
+    <ds:schemaRef ds:uri="http://schemas.microsoft.com/office/2006/metadata/properties"/>
+    <ds:schemaRef ds:uri="http://schemas.microsoft.com/office/infopath/2007/PartnerControls"/>
   </ds:schemaRefs>
-</ds:datastoreItem>
-</file>
-
-<file path=customXml/itemProps4.xml><?xml version="1.0" encoding="utf-8"?>
-<ds:datastoreItem xmlns:ds="http://schemas.openxmlformats.org/officeDocument/2006/customXml" ds:itemID="{D1C7B338-56F0-4DE5-A198-84FE7770A95D}">
-  <ds:schemaRefs/>
 </ds:datastoreItem>
 </file>
 
@@ -12162,10 +13032,7 @@
 </file>
 
 <file path=customXml/itemProps6.xml><?xml version="1.0" encoding="utf-8"?>
-<ds:datastoreItem xmlns:ds="http://schemas.openxmlformats.org/officeDocument/2006/customXml" ds:itemID="{94BA93A8-CD46-48C5-9CD4-BDF8E780A2E0}">
-  <ds:schemaRefs>
-    <ds:schemaRef ds:uri="http://schemas.microsoft.com/office/2006/metadata/properties"/>
-    <ds:schemaRef ds:uri="http://schemas.microsoft.com/office/infopath/2007/PartnerControls"/>
-  </ds:schemaRefs>
+<ds:datastoreItem xmlns:ds="http://schemas.openxmlformats.org/officeDocument/2006/customXml" ds:itemID="{D1C7B338-56F0-4DE5-A198-84FE7770A95D}">
+  <ds:schemaRefs/>
 </ds:datastoreItem>
 </file>
</xml_diff>

<commit_message>
Add image to advice, add extra button to split generation and download
</commit_message>
<xml_diff>
--- a/Solar template 2021.docx
+++ b/Solar template 2021.docx
@@ -94,7 +94,7 @@
               </mc:Choice>
               <mc:Fallback>
                 <w:pict>
-                  <v:rect w14:anchorId="14ED4BF5" id="Rechthoek 4" o:spid="_x0000_s1026" style="position:absolute;margin-left:321.65pt;margin-top:-13.55pt;width:137.05pt;height:137.05pt;z-index:251696128;visibility:visible;mso-wrap-style:square;mso-wrap-distance-left:9pt;mso-wrap-distance-top:0;mso-wrap-distance-right:9pt;mso-wrap-distance-bottom:0;mso-position-horizontal:absolute;mso-position-horizontal-relative:text;mso-position-vertical:absolute;mso-position-vertical-relative:text;v-text-anchor:middle" o:gfxdata="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" stroked="f" strokeweight="2pt">
+                  <v:rect w14:anchorId="77857CE7" id="Rechthoek 4" o:spid="_x0000_s1026" style="position:absolute;margin-left:321.65pt;margin-top:-13.55pt;width:137.05pt;height:137.05pt;z-index:251696128;visibility:visible;mso-wrap-style:square;mso-wrap-distance-left:9pt;mso-wrap-distance-top:0;mso-wrap-distance-right:9pt;mso-wrap-distance-bottom:0;mso-position-horizontal:absolute;mso-position-horizontal-relative:text;mso-position-vertical:absolute;mso-position-vertical-relative:text;v-text-anchor:middle" o:gfxdata="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" stroked="f" strokeweight="2pt">
                     <v:fill r:id="rId14" o:title="" recolor="t" rotate="t" type="frame"/>
                   </v:rect>
                 </w:pict>
@@ -310,7 +310,7 @@
               </mc:Choice>
               <mc:Fallback>
                 <w:pict>
-                  <v:rect w14:anchorId="2873A5CF" id="Rechthoek 6" o:spid="_x0000_s1026" style="position:absolute;margin-left:-28.2pt;margin-top:226.35pt;width:524.1pt;height:476.85pt;z-index:251660287;visibility:visible;mso-wrap-style:square;mso-width-percent:0;mso-height-percent:0;mso-wrap-distance-left:9pt;mso-wrap-distance-top:0;mso-wrap-distance-right:9pt;mso-wrap-distance-bottom:0;mso-position-horizontal:absolute;mso-position-horizontal-relative:text;mso-position-vertical:absolute;mso-position-vertical-relative:text;mso-width-percent:0;mso-height-percent:0;mso-width-relative:margin;mso-height-relative:margin;v-text-anchor:middle" o:gfxdata="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" fillcolor="#f2f2f2 [3052]" stroked="f" strokeweight="2pt"/>
+                  <v:rect w14:anchorId="5A79CB2E" id="Rechthoek 6" o:spid="_x0000_s1026" style="position:absolute;margin-left:-28.2pt;margin-top:226.35pt;width:524.1pt;height:476.85pt;z-index:251660287;visibility:visible;mso-wrap-style:square;mso-width-percent:0;mso-height-percent:0;mso-wrap-distance-left:9pt;mso-wrap-distance-top:0;mso-wrap-distance-right:9pt;mso-wrap-distance-bottom:0;mso-position-horizontal:absolute;mso-position-horizontal-relative:text;mso-position-vertical:absolute;mso-position-vertical-relative:text;mso-width-percent:0;mso-height-percent:0;mso-width-relative:margin;mso-height-relative:margin;v-text-anchor:middle" o:gfxdata="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" fillcolor="#f2f2f2 [3052]" stroked="f" strokeweight="2pt"/>
                 </w:pict>
               </mc:Fallback>
             </mc:AlternateContent>
@@ -958,7 +958,7 @@
               </mc:Choice>
               <mc:Fallback>
                 <w:pict>
-                  <v:rect w14:anchorId="3A629416" id="Rechthoek 20" o:spid="_x0000_s1026" style="position:absolute;margin-left:6.1pt;margin-top:239.05pt;width:452.6pt;height:325.5pt;z-index:251700224;visibility:visible;mso-wrap-style:square;mso-width-percent:0;mso-height-percent:0;mso-wrap-distance-left:9pt;mso-wrap-distance-top:0;mso-wrap-distance-right:9pt;mso-wrap-distance-bottom:0;mso-position-horizontal:absolute;mso-position-horizontal-relative:text;mso-position-vertical:absolute;mso-position-vertical-relative:text;mso-width-percent:0;mso-height-percent:0;mso-width-relative:margin;mso-height-relative:margin;v-text-anchor:middle" o:gfxdata="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" stroked="f" strokeweight="2pt">
+                  <v:rect w14:anchorId="339FCFA4" id="Rechthoek 20" o:spid="_x0000_s1026" style="position:absolute;margin-left:6.1pt;margin-top:239.05pt;width:452.6pt;height:325.5pt;z-index:251700224;visibility:visible;mso-wrap-style:square;mso-width-percent:0;mso-height-percent:0;mso-wrap-distance-left:9pt;mso-wrap-distance-top:0;mso-wrap-distance-right:9pt;mso-wrap-distance-bottom:0;mso-position-horizontal:absolute;mso-position-horizontal-relative:text;mso-position-vertical:absolute;mso-position-vertical-relative:text;mso-width-percent:0;mso-height-percent:0;mso-width-relative:margin;mso-height-relative:margin;v-text-anchor:middle" o:gfxdata="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" stroked="f" strokeweight="2pt">
                     <v:fill r:id="rId16" o:title="" recolor="t" rotate="t" type="frame"/>
                   </v:rect>
                 </w:pict>
@@ -996,7 +996,6 @@
           <w:szCs w:val="32"/>
           <w:lang w:eastAsia="en-US"/>
         </w:rPr>
-        <w:lastRenderedPageBreak/>
         <w:t>Algemene gegevens</w:t>
       </w:r>
     </w:p>
@@ -1672,7 +1671,33 @@
           <w:szCs w:val="18"/>
           <w:lang w:eastAsia="en-US"/>
         </w:rPr>
-        <w:t>(betrokken) Partij</w:t>
+        <w:t>(</w:t>
+      </w:r>
+      <w:proofErr w:type="gramStart"/>
+      <w:r>
+        <w:rPr>
+          <w:rFonts w:ascii="Century Gothic Std" w:eastAsiaTheme="minorHAnsi" w:hAnsi="Century Gothic Std" w:cstheme="minorBidi"/>
+          <w:b/>
+          <w:bCs/>
+          <w:color w:val="344550"/>
+          <w:sz w:val="18"/>
+          <w:szCs w:val="18"/>
+          <w:lang w:eastAsia="en-US"/>
+        </w:rPr>
+        <w:t>betrokken</w:t>
+      </w:r>
+      <w:proofErr w:type="gramEnd"/>
+      <w:r>
+        <w:rPr>
+          <w:rFonts w:ascii="Century Gothic Std" w:eastAsiaTheme="minorHAnsi" w:hAnsi="Century Gothic Std" w:cstheme="minorBidi"/>
+          <w:b/>
+          <w:bCs/>
+          <w:color w:val="344550"/>
+          <w:sz w:val="18"/>
+          <w:szCs w:val="18"/>
+          <w:lang w:eastAsia="en-US"/>
+        </w:rPr>
+        <w:t>) Partij</w:t>
       </w:r>
       <w:r>
         <w:rPr>
@@ -3304,6 +3329,45 @@
         </w:rPr>
       </w:pPr>
     </w:p>
+    <w:tbl>
+      <w:tblPr>
+        <w:tblStyle w:val="Tabelraster"/>
+        <w:tblW w:w="5000" w:type="pct"/>
+        <w:tblBorders>
+          <w:top w:val="none" w:sz="0" w:space="0" w:color="auto"/>
+          <w:left w:val="none" w:sz="0" w:space="0" w:color="auto"/>
+          <w:bottom w:val="none" w:sz="0" w:space="0" w:color="auto"/>
+          <w:right w:val="none" w:sz="0" w:space="0" w:color="auto"/>
+          <w:insideH w:val="none" w:sz="0" w:space="0" w:color="auto"/>
+          <w:insideV w:val="none" w:sz="0" w:space="0" w:color="auto"/>
+        </w:tblBorders>
+        <w:tblLook w:val="04A0" w:firstRow="1" w:lastRow="0" w:firstColumn="1" w:lastColumn="0" w:noHBand="0" w:noVBand="1"/>
+      </w:tblPr>
+      <w:tblGrid>
+        <w:gridCol w:w="9212"/>
+      </w:tblGrid>
+      <w:tr>
+        <w:tc>
+          <w:tcPr>
+            <w:tcW w:w="5000" w:type="pct"/>
+          </w:tcPr>
+          <w:p>
+            <w:pPr>
+              <w:tabs>
+                <w:tab w:val="left" w:pos="1134"/>
+                <w:tab w:val="left" w:pos="2835"/>
+              </w:tabs>
+              <w:ind w:right="1218"/>
+              <w:rPr>
+                <w:rFonts w:asciiTheme="minorHAnsi" w:hAnsiTheme="minorHAnsi"/>
+                <w:sz w:val="22"/>
+                <w:szCs w:val="22"/>
+              </w:rPr>
+            </w:pPr>
+          </w:p>
+        </w:tc>
+      </w:tr>
+    </w:tbl>
     <w:p>
       <w:pPr>
         <w:tabs>
@@ -3318,14 +3382,6 @@
           <w:szCs w:val="22"/>
         </w:rPr>
       </w:pPr>
-      <w:r>
-        <w:rPr>
-          <w:rFonts w:asciiTheme="minorHAnsi" w:hAnsiTheme="minorHAnsi"/>
-          <w:sz w:val="22"/>
-          <w:szCs w:val="22"/>
-        </w:rPr>
-        <w:tab/>
-      </w:r>
       <w:r>
         <w:rPr>
           <w:rFonts w:asciiTheme="minorHAnsi" w:hAnsiTheme="minorHAnsi"/>
@@ -3944,6 +4000,7 @@
                 <w:szCs w:val="18"/>
               </w:rPr>
             </w:pPr>
+            <w:proofErr w:type="gramStart"/>
             <w:r>
               <w:rPr>
                 <w:rFonts w:ascii="Century Gothic" w:hAnsi="Century Gothic"/>
@@ -3955,6 +4012,7 @@
               </w:rPr>
               <w:t>Bruto prijs</w:t>
             </w:r>
+            <w:proofErr w:type="gramEnd"/>
           </w:p>
         </w:tc>
         <w:tc>
@@ -4002,6 +4060,7 @@
                 <w:szCs w:val="18"/>
               </w:rPr>
             </w:pPr>
+            <w:proofErr w:type="gramStart"/>
             <w:r>
               <w:rPr>
                 <w:rFonts w:ascii="Century Gothic" w:hAnsi="Century Gothic"/>
@@ -4013,6 +4072,7 @@
               </w:rPr>
               <w:t>Totaal prijs</w:t>
             </w:r>
+            <w:proofErr w:type="gramEnd"/>
           </w:p>
         </w:tc>
       </w:tr>
@@ -4482,7 +4542,6 @@
           <w:sz w:val="22"/>
           <w:szCs w:val="22"/>
         </w:rPr>
-        <w:lastRenderedPageBreak/>
         <w:tab/>
       </w:r>
     </w:p>
@@ -4622,7 +4681,28 @@
           <w:lang w:eastAsia="en-US"/>
         </w:rPr>
         <w:tab/>
-        <w:t>conform actueel leveringsprogramma</w:t>
+      </w:r>
+      <w:proofErr w:type="gramStart"/>
+      <w:r>
+        <w:rPr>
+          <w:rFonts w:ascii="Century Gothic Std" w:eastAsiaTheme="minorHAnsi" w:hAnsi="Century Gothic Std" w:cstheme="minorBidi"/>
+          <w:color w:val="344550"/>
+          <w:sz w:val="18"/>
+          <w:szCs w:val="18"/>
+          <w:lang w:eastAsia="en-US"/>
+        </w:rPr>
+        <w:t>conform</w:t>
+      </w:r>
+      <w:proofErr w:type="gramEnd"/>
+      <w:r>
+        <w:rPr>
+          <w:rFonts w:ascii="Century Gothic Std" w:eastAsiaTheme="minorHAnsi" w:hAnsi="Century Gothic Std" w:cstheme="minorBidi"/>
+          <w:color w:val="344550"/>
+          <w:sz w:val="18"/>
+          <w:szCs w:val="18"/>
+          <w:lang w:eastAsia="en-US"/>
+        </w:rPr>
+        <w:t xml:space="preserve"> actueel leveringsprogramma</w:t>
       </w:r>
     </w:p>
     <w:p>
@@ -7089,7 +7169,6 @@
           <w:szCs w:val="18"/>
           <w:lang w:val="en-US"/>
         </w:rPr>
-        <w:lastRenderedPageBreak/>
         <mc:AlternateContent>
           <mc:Choice Requires="wps">
             <w:drawing>
@@ -7727,7 +7806,7 @@
           </mc:Choice>
           <mc:Fallback>
             <w:pict>
-              <v:rect w14:anchorId="16E8B1F0" id="Rechthoek 11" o:spid="_x0000_s1026" style="position:absolute;margin-left:-5.1pt;margin-top:403.3pt;width:476.1pt;height:68.15pt;z-index:251706368;visibility:visible;mso-wrap-style:square;mso-width-percent:0;mso-height-percent:0;mso-wrap-distance-left:9pt;mso-wrap-distance-top:0;mso-wrap-distance-right:9pt;mso-wrap-distance-bottom:0;mso-position-horizontal:absolute;mso-position-horizontal-relative:text;mso-position-vertical:absolute;mso-position-vertical-relative:text;mso-width-percent:0;mso-height-percent:0;mso-width-relative:margin;mso-height-relative:margin;v-text-anchor:middle" o:gfxdata="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" stroked="f" strokeweight="2pt">
+              <v:rect w14:anchorId="1AB411B1" id="Rechthoek 11" o:spid="_x0000_s1026" style="position:absolute;margin-left:-5.1pt;margin-top:403.3pt;width:476.1pt;height:68.15pt;z-index:251706368;visibility:visible;mso-wrap-style:square;mso-width-percent:0;mso-height-percent:0;mso-wrap-distance-left:9pt;mso-wrap-distance-top:0;mso-wrap-distance-right:9pt;mso-wrap-distance-bottom:0;mso-position-horizontal:absolute;mso-position-horizontal-relative:text;mso-position-vertical:absolute;mso-position-vertical-relative:text;mso-width-percent:0;mso-height-percent:0;mso-width-relative:margin;mso-height-relative:margin;v-text-anchor:middle" o:gfxdata="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" stroked="f" strokeweight="2pt">
                 <v:fill r:id="rId26" o:title="" recolor="t" rotate="t" type="frame"/>
               </v:rect>
             </w:pict>
@@ -7814,7 +7893,7 @@
           </mc:Choice>
           <mc:Fallback>
             <w:pict>
-              <v:rect w14:anchorId="5F151766" id="Rechthoek 13" o:spid="_x0000_s1026" style="position:absolute;margin-left:-25.85pt;margin-top:302.85pt;width:511.7pt;height:430.4pt;z-index:251704320;visibility:visible;mso-wrap-style:square;mso-width-percent:0;mso-height-percent:0;mso-wrap-distance-left:9pt;mso-wrap-distance-top:0;mso-wrap-distance-right:9pt;mso-wrap-distance-bottom:0;mso-position-horizontal:absolute;mso-position-horizontal-relative:text;mso-position-vertical:absolute;mso-position-vertical-relative:text;mso-width-percent:0;mso-height-percent:0;mso-width-relative:margin;mso-height-relative:margin;v-text-anchor:middle" o:gfxdata="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" fillcolor="#e9ecef" stroked="f" strokeweight="2pt"/>
+              <v:rect w14:anchorId="74557F4A" id="Rechthoek 13" o:spid="_x0000_s1026" style="position:absolute;margin-left:-25.85pt;margin-top:302.85pt;width:511.7pt;height:430.4pt;z-index:251704320;visibility:visible;mso-wrap-style:square;mso-width-percent:0;mso-height-percent:0;mso-wrap-distance-left:9pt;mso-wrap-distance-top:0;mso-wrap-distance-right:9pt;mso-wrap-distance-bottom:0;mso-position-horizontal:absolute;mso-position-horizontal-relative:text;mso-position-vertical:absolute;mso-position-vertical-relative:text;mso-width-percent:0;mso-height-percent:0;mso-width-relative:margin;mso-height-relative:margin;v-text-anchor:middle" o:gfxdata="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" fillcolor="#e9ecef" stroked="f" strokeweight="2pt"/>
             </w:pict>
           </mc:Fallback>
         </mc:AlternateContent>
@@ -7896,7 +7975,7 @@
           </mc:Choice>
           <mc:Fallback>
             <w:pict>
-              <v:rect w14:anchorId="0165035E" id="Rechthoek 10" o:spid="_x0000_s1026" style="position:absolute;margin-left:348.3pt;margin-top:-29.35pt;width:137.05pt;height:137.05pt;z-index:251702272;visibility:visible;mso-wrap-style:square;mso-wrap-distance-left:9pt;mso-wrap-distance-top:0;mso-wrap-distance-right:9pt;mso-wrap-distance-bottom:0;mso-position-horizontal:absolute;mso-position-horizontal-relative:text;mso-position-vertical:absolute;mso-position-vertical-relative:text;v-text-anchor:middle" o:gfxdata="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" stroked="f" strokeweight="2pt">
+              <v:rect w14:anchorId="0FA9F0BF" id="Rechthoek 10" o:spid="_x0000_s1026" style="position:absolute;margin-left:348.3pt;margin-top:-29.35pt;width:137.05pt;height:137.05pt;z-index:251702272;visibility:visible;mso-wrap-style:square;mso-wrap-distance-left:9pt;mso-wrap-distance-top:0;mso-wrap-distance-right:9pt;mso-wrap-distance-bottom:0;mso-position-horizontal:absolute;mso-position-horizontal-relative:text;mso-position-vertical:absolute;mso-position-vertical-relative:text;v-text-anchor:middle" o:gfxdata="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" stroked="f" strokeweight="2pt">
                 <v:fill r:id="rId14" o:title="" recolor="t" rotate="t" type="frame"/>
               </v:rect>
             </w:pict>
@@ -8127,7 +8206,7 @@
               <w:szCs w:val="18"/>
               <w:lang w:val="en-US" w:eastAsia="en-US"/>
             </w:rPr>
-            <w:t>09-03-2021</w:t>
+            <w:t>19-03-2021</w:t>
           </w:r>
           <w:r>
             <w:rPr>
@@ -8302,7 +8381,7 @@
         </mc:Choice>
         <mc:Fallback>
           <w:pict>
-            <v:rect w14:anchorId="3B435EE4" id="Rechthoek 8" o:spid="_x0000_s1026" style="position:absolute;margin-left:404.4pt;margin-top:-21.5pt;width:86.2pt;height:18.7pt;z-index:251659264;visibility:visible;mso-wrap-style:square;mso-width-percent:0;mso-height-percent:0;mso-wrap-distance-left:9pt;mso-wrap-distance-top:0;mso-wrap-distance-right:9pt;mso-wrap-distance-bottom:0;mso-position-horizontal:absolute;mso-position-horizontal-relative:text;mso-position-vertical:absolute;mso-position-vertical-relative:text;mso-width-percent:0;mso-height-percent:0;mso-width-relative:margin;mso-height-relative:margin;v-text-anchor:middle" o:gfxdata="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" stroked="f" strokeweight="2pt">
+            <v:rect w14:anchorId="293178D9" id="Rechthoek 8" o:spid="_x0000_s1026" style="position:absolute;margin-left:404.4pt;margin-top:-21.5pt;width:86.2pt;height:18.7pt;z-index:251659264;visibility:visible;mso-wrap-style:square;mso-width-percent:0;mso-height-percent:0;mso-wrap-distance-left:9pt;mso-wrap-distance-top:0;mso-wrap-distance-right:9pt;mso-wrap-distance-bottom:0;mso-position-horizontal:absolute;mso-position-horizontal-relative:text;mso-position-vertical:absolute;mso-position-vertical-relative:text;mso-width-percent:0;mso-height-percent:0;mso-width-relative:margin;mso-height-relative:margin;v-text-anchor:middle" o:gfxdata="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" stroked="f" strokeweight="2pt">
               <v:fill r:id="rId2" o:title="" recolor="t" rotate="t" type="frame"/>
               <w10:wrap type="square"/>
             </v:rect>
@@ -11966,6 +12045,7 @@
     <w:rsid w:val="002C1142"/>
     <w:rsid w:val="00397115"/>
     <w:rsid w:val="005C18FA"/>
+    <w:rsid w:val="00715A9F"/>
     <w:rsid w:val="00741FDA"/>
     <w:rsid w:val="008407CC"/>
     <w:rsid w:val="00A701C4"/>
@@ -12735,135 +12815,6 @@
 </file>
 
 <file path=customXml/item3.xml><?xml version="1.0" encoding="utf-8"?>
-<ct:contentTypeSchema xmlns:ct="http://schemas.microsoft.com/office/2006/metadata/contentType" xmlns:ma="http://schemas.microsoft.com/office/2006/metadata/properties/metaAttributes" ct:_="" ma:_="" ma:contentTypeName="Document" ma:contentTypeID="0x0101005A0A4BF4CDBDF1498CAA2AB148DBED60" ma:contentTypeVersion="0" ma:contentTypeDescription="Create a new document." ma:contentTypeScope="" ma:versionID="77e2eea64b1c4415581f5bf96601a045">
-  <xsd:schema xmlns:xsd="http://www.w3.org/2001/XMLSchema" xmlns:xs="http://www.w3.org/2001/XMLSchema" xmlns:p="http://schemas.microsoft.com/office/2006/metadata/properties" targetNamespace="http://schemas.microsoft.com/office/2006/metadata/properties" ma:root="true" ma:fieldsID="d91b43ed0f375966f2788f3e7714995d">
-    <xsd:element name="properties">
-      <xsd:complexType>
-        <xsd:sequence>
-          <xsd:element name="documentManagement">
-            <xsd:complexType>
-              <xsd:all/>
-            </xsd:complexType>
-          </xsd:element>
-        </xsd:sequence>
-      </xsd:complexType>
-    </xsd:element>
-  </xsd:schema>
-  <xsd:schema xmlns="http://schemas.openxmlformats.org/package/2006/metadata/core-properties" xmlns:xsd="http://www.w3.org/2001/XMLSchema" xmlns:xsi="http://www.w3.org/2001/XMLSchema-instance" xmlns:dc="http://purl.org/dc/elements/1.1/" xmlns:dcterms="http://purl.org/dc/terms/" xmlns:odoc="http://schemas.microsoft.com/internal/obd" targetNamespace="http://schemas.openxmlformats.org/package/2006/metadata/core-properties" elementFormDefault="qualified" attributeFormDefault="unqualified" blockDefault="#all">
-    <xsd:import namespace="http://purl.org/dc/elements/1.1/" schemaLocation="http://dublincore.org/schemas/xmls/qdc/2003/04/02/dc.xsd"/>
-    <xsd:import namespace="http://purl.org/dc/terms/" schemaLocation="http://dublincore.org/schemas/xmls/qdc/2003/04/02/dcterms.xsd"/>
-    <xsd:element name="coreProperties" type="CT_coreProperties"/>
-    <xsd:complexType name="CT_coreProperties">
-      <xsd:all>
-        <xsd:element ref="dc:creator" minOccurs="0" maxOccurs="1"/>
-        <xsd:element ref="dcterms:created" minOccurs="0" maxOccurs="1"/>
-        <xsd:element ref="dc:identifier" minOccurs="0" maxOccurs="1"/>
-        <xsd:element name="contentType" minOccurs="0" maxOccurs="1" type="xsd:string" ma:index="0" ma:displayName="Content Type"/>
-        <xsd:element ref="dc:title" minOccurs="0" maxOccurs="1" ma:index="4" ma:displayName="Title"/>
-        <xsd:element ref="dc:subject" minOccurs="0" maxOccurs="1"/>
-        <xsd:element ref="dc:description" minOccurs="0" maxOccurs="1"/>
-        <xsd:element name="keywords" minOccurs="0" maxOccurs="1" type="xsd:string"/>
-        <xsd:element ref="dc:language" minOccurs="0" maxOccurs="1"/>
-        <xsd:element name="category" minOccurs="0" maxOccurs="1" type="xsd:string"/>
-        <xsd:element name="version" minOccurs="0" maxOccurs="1" type="xsd:string"/>
-        <xsd:element name="revision" minOccurs="0" maxOccurs="1" type="xsd:string">
-          <xsd:annotation>
-            <xsd:documentation>
-                        This value indicates the number of saves or revisions. The application is responsible for updating this value after each revision.
-                    </xsd:documentation>
-          </xsd:annotation>
-        </xsd:element>
-        <xsd:element name="lastModifiedBy" minOccurs="0" maxOccurs="1" type="xsd:string"/>
-        <xsd:element ref="dcterms:modified" minOccurs="0" maxOccurs="1"/>
-        <xsd:element name="contentStatus" minOccurs="0" maxOccurs="1" type="xsd:string"/>
-      </xsd:all>
-    </xsd:complexType>
-  </xsd:schema>
-  <xs:schema xmlns:pc="http://schemas.microsoft.com/office/infopath/2007/PartnerControls" xmlns:xs="http://www.w3.org/2001/XMLSchema" targetNamespace="http://schemas.microsoft.com/office/infopath/2007/PartnerControls" elementFormDefault="qualified" attributeFormDefault="unqualified">
-    <xs:element name="Person">
-      <xs:complexType>
-        <xs:sequence>
-          <xs:element ref="pc:DisplayName" minOccurs="0"/>
-          <xs:element ref="pc:AccountId" minOccurs="0"/>
-          <xs:element ref="pc:AccountType" minOccurs="0"/>
-        </xs:sequence>
-      </xs:complexType>
-    </xs:element>
-    <xs:element name="DisplayName" type="xs:string"/>
-    <xs:element name="AccountId" type="xs:string"/>
-    <xs:element name="AccountType" type="xs:string"/>
-    <xs:element name="BDCAssociatedEntity">
-      <xs:complexType>
-        <xs:sequence>
-          <xs:element ref="pc:BDCEntity" minOccurs="0" maxOccurs="unbounded"/>
-        </xs:sequence>
-        <xs:attribute ref="pc:EntityNamespace"/>
-        <xs:attribute ref="pc:EntityName"/>
-        <xs:attribute ref="pc:SystemInstanceName"/>
-        <xs:attribute ref="pc:AssociationName"/>
-      </xs:complexType>
-    </xs:element>
-    <xs:attribute name="EntityNamespace" type="xs:string"/>
-    <xs:attribute name="EntityName" type="xs:string"/>
-    <xs:attribute name="SystemInstanceName" type="xs:string"/>
-    <xs:attribute name="AssociationName" type="xs:string"/>
-    <xs:element name="BDCEntity">
-      <xs:complexType>
-        <xs:sequence>
-          <xs:element ref="pc:EntityDisplayName" minOccurs="0"/>
-          <xs:element ref="pc:EntityInstanceReference" minOccurs="0"/>
-          <xs:element ref="pc:EntityId1" minOccurs="0"/>
-          <xs:element ref="pc:EntityId2" minOccurs="0"/>
-          <xs:element ref="pc:EntityId3" minOccurs="0"/>
-          <xs:element ref="pc:EntityId4" minOccurs="0"/>
-          <xs:element ref="pc:EntityId5" minOccurs="0"/>
-        </xs:sequence>
-      </xs:complexType>
-    </xs:element>
-    <xs:element name="EntityDisplayName" type="xs:string"/>
-    <xs:element name="EntityInstanceReference" type="xs:string"/>
-    <xs:element name="EntityId1" type="xs:string"/>
-    <xs:element name="EntityId2" type="xs:string"/>
-    <xs:element name="EntityId3" type="xs:string"/>
-    <xs:element name="EntityId4" type="xs:string"/>
-    <xs:element name="EntityId5" type="xs:string"/>
-    <xs:element name="Terms">
-      <xs:complexType>
-        <xs:sequence>
-          <xs:element ref="pc:TermInfo" minOccurs="0" maxOccurs="unbounded"/>
-        </xs:sequence>
-      </xs:complexType>
-    </xs:element>
-    <xs:element name="TermInfo">
-      <xs:complexType>
-        <xs:sequence>
-          <xs:element ref="pc:TermName" minOccurs="0"/>
-          <xs:element ref="pc:TermId" minOccurs="0"/>
-        </xs:sequence>
-      </xs:complexType>
-    </xs:element>
-    <xs:element name="TermName" type="xs:string"/>
-    <xs:element name="TermId" type="xs:string"/>
-  </xs:schema>
-</ct:contentTypeSchema>
-</file>
-
-<file path=customXml/item4.xml><?xml version="1.0" encoding="utf-8"?>
-<p:properties xmlns:p="http://schemas.microsoft.com/office/2006/metadata/properties" xmlns:xsi="http://www.w3.org/2001/XMLSchema-instance" xmlns:pc="http://schemas.microsoft.com/office/infopath/2007/PartnerControls">
-  <documentManagement/>
-</p:properties>
-</file>
-
-<file path=customXml/item5.xml><?xml version="1.0" encoding="utf-8"?>
-<?mso-contentType ?>
-<FormTemplates xmlns="http://schemas.microsoft.com/sharepoint/v3/contenttype/forms">
-  <Display>DocumentLibraryForm</Display>
-  <Edit>DocumentLibraryForm</Edit>
-  <New>DocumentLibraryForm</New>
-</FormTemplates>
-</file>
-
-<file path=customXml/item6.xml><?xml version="1.0" encoding="utf-8"?>
 <letter>
   <document>
     <row>
@@ -12982,6 +12933,135 @@
 </letter>
 </file>
 
+<file path=customXml/item4.xml><?xml version="1.0" encoding="utf-8"?>
+<?mso-contentType ?>
+<FormTemplates xmlns="http://schemas.microsoft.com/sharepoint/v3/contenttype/forms">
+  <Display>DocumentLibraryForm</Display>
+  <Edit>DocumentLibraryForm</Edit>
+  <New>DocumentLibraryForm</New>
+</FormTemplates>
+</file>
+
+<file path=customXml/item5.xml><?xml version="1.0" encoding="utf-8"?>
+<p:properties xmlns:p="http://schemas.microsoft.com/office/2006/metadata/properties" xmlns:xsi="http://www.w3.org/2001/XMLSchema-instance" xmlns:pc="http://schemas.microsoft.com/office/infopath/2007/PartnerControls">
+  <documentManagement/>
+</p:properties>
+</file>
+
+<file path=customXml/item6.xml><?xml version="1.0" encoding="utf-8"?>
+<ct:contentTypeSchema xmlns:ct="http://schemas.microsoft.com/office/2006/metadata/contentType" xmlns:ma="http://schemas.microsoft.com/office/2006/metadata/properties/metaAttributes" ct:_="" ma:_="" ma:contentTypeName="Document" ma:contentTypeID="0x0101005A0A4BF4CDBDF1498CAA2AB148DBED60" ma:contentTypeVersion="0" ma:contentTypeDescription="Create a new document." ma:contentTypeScope="" ma:versionID="77e2eea64b1c4415581f5bf96601a045">
+  <xsd:schema xmlns:xsd="http://www.w3.org/2001/XMLSchema" xmlns:xs="http://www.w3.org/2001/XMLSchema" xmlns:p="http://schemas.microsoft.com/office/2006/metadata/properties" targetNamespace="http://schemas.microsoft.com/office/2006/metadata/properties" ma:root="true" ma:fieldsID="d91b43ed0f375966f2788f3e7714995d">
+    <xsd:element name="properties">
+      <xsd:complexType>
+        <xsd:sequence>
+          <xsd:element name="documentManagement">
+            <xsd:complexType>
+              <xsd:all/>
+            </xsd:complexType>
+          </xsd:element>
+        </xsd:sequence>
+      </xsd:complexType>
+    </xsd:element>
+  </xsd:schema>
+  <xsd:schema xmlns="http://schemas.openxmlformats.org/package/2006/metadata/core-properties" xmlns:xsd="http://www.w3.org/2001/XMLSchema" xmlns:xsi="http://www.w3.org/2001/XMLSchema-instance" xmlns:dc="http://purl.org/dc/elements/1.1/" xmlns:dcterms="http://purl.org/dc/terms/" xmlns:odoc="http://schemas.microsoft.com/internal/obd" targetNamespace="http://schemas.openxmlformats.org/package/2006/metadata/core-properties" elementFormDefault="qualified" attributeFormDefault="unqualified" blockDefault="#all">
+    <xsd:import namespace="http://purl.org/dc/elements/1.1/" schemaLocation="http://dublincore.org/schemas/xmls/qdc/2003/04/02/dc.xsd"/>
+    <xsd:import namespace="http://purl.org/dc/terms/" schemaLocation="http://dublincore.org/schemas/xmls/qdc/2003/04/02/dcterms.xsd"/>
+    <xsd:element name="coreProperties" type="CT_coreProperties"/>
+    <xsd:complexType name="CT_coreProperties">
+      <xsd:all>
+        <xsd:element ref="dc:creator" minOccurs="0" maxOccurs="1"/>
+        <xsd:element ref="dcterms:created" minOccurs="0" maxOccurs="1"/>
+        <xsd:element ref="dc:identifier" minOccurs="0" maxOccurs="1"/>
+        <xsd:element name="contentType" minOccurs="0" maxOccurs="1" type="xsd:string" ma:index="0" ma:displayName="Content Type"/>
+        <xsd:element ref="dc:title" minOccurs="0" maxOccurs="1" ma:index="4" ma:displayName="Title"/>
+        <xsd:element ref="dc:subject" minOccurs="0" maxOccurs="1"/>
+        <xsd:element ref="dc:description" minOccurs="0" maxOccurs="1"/>
+        <xsd:element name="keywords" minOccurs="0" maxOccurs="1" type="xsd:string"/>
+        <xsd:element ref="dc:language" minOccurs="0" maxOccurs="1"/>
+        <xsd:element name="category" minOccurs="0" maxOccurs="1" type="xsd:string"/>
+        <xsd:element name="version" minOccurs="0" maxOccurs="1" type="xsd:string"/>
+        <xsd:element name="revision" minOccurs="0" maxOccurs="1" type="xsd:string">
+          <xsd:annotation>
+            <xsd:documentation>
+                        This value indicates the number of saves or revisions. The application is responsible for updating this value after each revision.
+                    </xsd:documentation>
+          </xsd:annotation>
+        </xsd:element>
+        <xsd:element name="lastModifiedBy" minOccurs="0" maxOccurs="1" type="xsd:string"/>
+        <xsd:element ref="dcterms:modified" minOccurs="0" maxOccurs="1"/>
+        <xsd:element name="contentStatus" minOccurs="0" maxOccurs="1" type="xsd:string"/>
+      </xsd:all>
+    </xsd:complexType>
+  </xsd:schema>
+  <xs:schema xmlns:pc="http://schemas.microsoft.com/office/infopath/2007/PartnerControls" xmlns:xs="http://www.w3.org/2001/XMLSchema" targetNamespace="http://schemas.microsoft.com/office/infopath/2007/PartnerControls" elementFormDefault="qualified" attributeFormDefault="unqualified">
+    <xs:element name="Person">
+      <xs:complexType>
+        <xs:sequence>
+          <xs:element ref="pc:DisplayName" minOccurs="0"/>
+          <xs:element ref="pc:AccountId" minOccurs="0"/>
+          <xs:element ref="pc:AccountType" minOccurs="0"/>
+        </xs:sequence>
+      </xs:complexType>
+    </xs:element>
+    <xs:element name="DisplayName" type="xs:string"/>
+    <xs:element name="AccountId" type="xs:string"/>
+    <xs:element name="AccountType" type="xs:string"/>
+    <xs:element name="BDCAssociatedEntity">
+      <xs:complexType>
+        <xs:sequence>
+          <xs:element ref="pc:BDCEntity" minOccurs="0" maxOccurs="unbounded"/>
+        </xs:sequence>
+        <xs:attribute ref="pc:EntityNamespace"/>
+        <xs:attribute ref="pc:EntityName"/>
+        <xs:attribute ref="pc:SystemInstanceName"/>
+        <xs:attribute ref="pc:AssociationName"/>
+      </xs:complexType>
+    </xs:element>
+    <xs:attribute name="EntityNamespace" type="xs:string"/>
+    <xs:attribute name="EntityName" type="xs:string"/>
+    <xs:attribute name="SystemInstanceName" type="xs:string"/>
+    <xs:attribute name="AssociationName" type="xs:string"/>
+    <xs:element name="BDCEntity">
+      <xs:complexType>
+        <xs:sequence>
+          <xs:element ref="pc:EntityDisplayName" minOccurs="0"/>
+          <xs:element ref="pc:EntityInstanceReference" minOccurs="0"/>
+          <xs:element ref="pc:EntityId1" minOccurs="0"/>
+          <xs:element ref="pc:EntityId2" minOccurs="0"/>
+          <xs:element ref="pc:EntityId3" minOccurs="0"/>
+          <xs:element ref="pc:EntityId4" minOccurs="0"/>
+          <xs:element ref="pc:EntityId5" minOccurs="0"/>
+        </xs:sequence>
+      </xs:complexType>
+    </xs:element>
+    <xs:element name="EntityDisplayName" type="xs:string"/>
+    <xs:element name="EntityInstanceReference" type="xs:string"/>
+    <xs:element name="EntityId1" type="xs:string"/>
+    <xs:element name="EntityId2" type="xs:string"/>
+    <xs:element name="EntityId3" type="xs:string"/>
+    <xs:element name="EntityId4" type="xs:string"/>
+    <xs:element name="EntityId5" type="xs:string"/>
+    <xs:element name="Terms">
+      <xs:complexType>
+        <xs:sequence>
+          <xs:element ref="pc:TermInfo" minOccurs="0" maxOccurs="unbounded"/>
+        </xs:sequence>
+      </xs:complexType>
+    </xs:element>
+    <xs:element name="TermInfo">
+      <xs:complexType>
+        <xs:sequence>
+          <xs:element ref="pc:TermName" minOccurs="0"/>
+          <xs:element ref="pc:TermId" minOccurs="0"/>
+        </xs:sequence>
+      </xs:complexType>
+    </xs:element>
+    <xs:element name="TermName" type="xs:string"/>
+    <xs:element name="TermId" type="xs:string"/>
+  </xs:schema>
+</ct:contentTypeSchema>
+</file>
+
 <file path=customXml/itemProps1.xml><?xml version="1.0" encoding="utf-8"?>
 <ds:datastoreItem xmlns:ds="http://schemas.openxmlformats.org/officeDocument/2006/customXml" ds:itemID="{55AF091B-3C7A-41E3-B477-F2FDAA23CFDA}">
   <ds:schemaRefs>
@@ -12999,6 +13079,29 @@
 </file>
 
 <file path=customXml/itemProps3.xml><?xml version="1.0" encoding="utf-8"?>
+<ds:datastoreItem xmlns:ds="http://schemas.openxmlformats.org/officeDocument/2006/customXml" ds:itemID="{D1C7B338-56F0-4DE5-A198-84FE7770A95D}">
+  <ds:schemaRefs/>
+</ds:datastoreItem>
+</file>
+
+<file path=customXml/itemProps4.xml><?xml version="1.0" encoding="utf-8"?>
+<ds:datastoreItem xmlns:ds="http://schemas.openxmlformats.org/officeDocument/2006/customXml" ds:itemID="{41DA13F7-2E97-47F3-933D-B677D65F92AF}">
+  <ds:schemaRefs>
+    <ds:schemaRef ds:uri="http://schemas.microsoft.com/sharepoint/v3/contenttype/forms"/>
+  </ds:schemaRefs>
+</ds:datastoreItem>
+</file>
+
+<file path=customXml/itemProps5.xml><?xml version="1.0" encoding="utf-8"?>
+<ds:datastoreItem xmlns:ds="http://schemas.openxmlformats.org/officeDocument/2006/customXml" ds:itemID="{94BA93A8-CD46-48C5-9CD4-BDF8E780A2E0}">
+  <ds:schemaRefs>
+    <ds:schemaRef ds:uri="http://schemas.microsoft.com/office/2006/metadata/properties"/>
+    <ds:schemaRef ds:uri="http://schemas.microsoft.com/office/infopath/2007/PartnerControls"/>
+  </ds:schemaRefs>
+</ds:datastoreItem>
+</file>
+
+<file path=customXml/itemProps6.xml><?xml version="1.0" encoding="utf-8"?>
 <ds:datastoreItem xmlns:ds="http://schemas.openxmlformats.org/officeDocument/2006/customXml" ds:itemID="{C7384142-639D-47A7-95D5-25E29894CC02}">
   <ds:schemaRefs>
     <ds:schemaRef ds:uri="http://schemas.microsoft.com/office/2006/metadata/contentType"/>
@@ -13012,27 +13115,4 @@
     <ds:schemaRef ds:uri="http://schemas.microsoft.com/office/infopath/2007/PartnerControls"/>
   </ds:schemaRefs>
 </ds:datastoreItem>
-</file>
-
-<file path=customXml/itemProps4.xml><?xml version="1.0" encoding="utf-8"?>
-<ds:datastoreItem xmlns:ds="http://schemas.openxmlformats.org/officeDocument/2006/customXml" ds:itemID="{94BA93A8-CD46-48C5-9CD4-BDF8E780A2E0}">
-  <ds:schemaRefs>
-    <ds:schemaRef ds:uri="http://schemas.microsoft.com/office/2006/metadata/properties"/>
-    <ds:schemaRef ds:uri="http://schemas.microsoft.com/office/infopath/2007/PartnerControls"/>
-  </ds:schemaRefs>
-</ds:datastoreItem>
-</file>
-
-<file path=customXml/itemProps5.xml><?xml version="1.0" encoding="utf-8"?>
-<ds:datastoreItem xmlns:ds="http://schemas.openxmlformats.org/officeDocument/2006/customXml" ds:itemID="{41DA13F7-2E97-47F3-933D-B677D65F92AF}">
-  <ds:schemaRefs>
-    <ds:schemaRef ds:uri="http://schemas.microsoft.com/sharepoint/v3/contenttype/forms"/>
-  </ds:schemaRefs>
-</ds:datastoreItem>
-</file>
-
-<file path=customXml/itemProps6.xml><?xml version="1.0" encoding="utf-8"?>
-<ds:datastoreItem xmlns:ds="http://schemas.openxmlformats.org/officeDocument/2006/customXml" ds:itemID="{D1C7B338-56F0-4DE5-A198-84FE7770A95D}">
-  <ds:schemaRefs/>
-</ds:datastoreItem>
 </file>
</xml_diff>

<commit_message>
Add Image advice adn create pdf (#4)
* Add image to advice, add extra button to split generation and download

* Add pdf
</commit_message>
<xml_diff>
--- a/Solar template 2021.docx
+++ b/Solar template 2021.docx
@@ -94,7 +94,7 @@
               </mc:Choice>
               <mc:Fallback>
                 <w:pict>
-                  <v:rect w14:anchorId="14ED4BF5" id="Rechthoek 4" o:spid="_x0000_s1026" style="position:absolute;margin-left:321.65pt;margin-top:-13.55pt;width:137.05pt;height:137.05pt;z-index:251696128;visibility:visible;mso-wrap-style:square;mso-wrap-distance-left:9pt;mso-wrap-distance-top:0;mso-wrap-distance-right:9pt;mso-wrap-distance-bottom:0;mso-position-horizontal:absolute;mso-position-horizontal-relative:text;mso-position-vertical:absolute;mso-position-vertical-relative:text;v-text-anchor:middle" o:gfxdata="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" stroked="f" strokeweight="2pt">
+                  <v:rect w14:anchorId="77857CE7" id="Rechthoek 4" o:spid="_x0000_s1026" style="position:absolute;margin-left:321.65pt;margin-top:-13.55pt;width:137.05pt;height:137.05pt;z-index:251696128;visibility:visible;mso-wrap-style:square;mso-wrap-distance-left:9pt;mso-wrap-distance-top:0;mso-wrap-distance-right:9pt;mso-wrap-distance-bottom:0;mso-position-horizontal:absolute;mso-position-horizontal-relative:text;mso-position-vertical:absolute;mso-position-vertical-relative:text;v-text-anchor:middle" o:gfxdata="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" stroked="f" strokeweight="2pt">
                     <v:fill r:id="rId14" o:title="" recolor="t" rotate="t" type="frame"/>
                   </v:rect>
                 </w:pict>
@@ -310,7 +310,7 @@
               </mc:Choice>
               <mc:Fallback>
                 <w:pict>
-                  <v:rect w14:anchorId="2873A5CF" id="Rechthoek 6" o:spid="_x0000_s1026" style="position:absolute;margin-left:-28.2pt;margin-top:226.35pt;width:524.1pt;height:476.85pt;z-index:251660287;visibility:visible;mso-wrap-style:square;mso-width-percent:0;mso-height-percent:0;mso-wrap-distance-left:9pt;mso-wrap-distance-top:0;mso-wrap-distance-right:9pt;mso-wrap-distance-bottom:0;mso-position-horizontal:absolute;mso-position-horizontal-relative:text;mso-position-vertical:absolute;mso-position-vertical-relative:text;mso-width-percent:0;mso-height-percent:0;mso-width-relative:margin;mso-height-relative:margin;v-text-anchor:middle" o:gfxdata="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" fillcolor="#f2f2f2 [3052]" stroked="f" strokeweight="2pt"/>
+                  <v:rect w14:anchorId="5A79CB2E" id="Rechthoek 6" o:spid="_x0000_s1026" style="position:absolute;margin-left:-28.2pt;margin-top:226.35pt;width:524.1pt;height:476.85pt;z-index:251660287;visibility:visible;mso-wrap-style:square;mso-width-percent:0;mso-height-percent:0;mso-wrap-distance-left:9pt;mso-wrap-distance-top:0;mso-wrap-distance-right:9pt;mso-wrap-distance-bottom:0;mso-position-horizontal:absolute;mso-position-horizontal-relative:text;mso-position-vertical:absolute;mso-position-vertical-relative:text;mso-width-percent:0;mso-height-percent:0;mso-width-relative:margin;mso-height-relative:margin;v-text-anchor:middle" o:gfxdata="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" fillcolor="#f2f2f2 [3052]" stroked="f" strokeweight="2pt"/>
                 </w:pict>
               </mc:Fallback>
             </mc:AlternateContent>
@@ -958,7 +958,7 @@
               </mc:Choice>
               <mc:Fallback>
                 <w:pict>
-                  <v:rect w14:anchorId="3A629416" id="Rechthoek 20" o:spid="_x0000_s1026" style="position:absolute;margin-left:6.1pt;margin-top:239.05pt;width:452.6pt;height:325.5pt;z-index:251700224;visibility:visible;mso-wrap-style:square;mso-width-percent:0;mso-height-percent:0;mso-wrap-distance-left:9pt;mso-wrap-distance-top:0;mso-wrap-distance-right:9pt;mso-wrap-distance-bottom:0;mso-position-horizontal:absolute;mso-position-horizontal-relative:text;mso-position-vertical:absolute;mso-position-vertical-relative:text;mso-width-percent:0;mso-height-percent:0;mso-width-relative:margin;mso-height-relative:margin;v-text-anchor:middle" o:gfxdata="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" stroked="f" strokeweight="2pt">
+                  <v:rect w14:anchorId="339FCFA4" id="Rechthoek 20" o:spid="_x0000_s1026" style="position:absolute;margin-left:6.1pt;margin-top:239.05pt;width:452.6pt;height:325.5pt;z-index:251700224;visibility:visible;mso-wrap-style:square;mso-width-percent:0;mso-height-percent:0;mso-wrap-distance-left:9pt;mso-wrap-distance-top:0;mso-wrap-distance-right:9pt;mso-wrap-distance-bottom:0;mso-position-horizontal:absolute;mso-position-horizontal-relative:text;mso-position-vertical:absolute;mso-position-vertical-relative:text;mso-width-percent:0;mso-height-percent:0;mso-width-relative:margin;mso-height-relative:margin;v-text-anchor:middle" o:gfxdata="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" stroked="f" strokeweight="2pt">
                     <v:fill r:id="rId16" o:title="" recolor="t" rotate="t" type="frame"/>
                   </v:rect>
                 </w:pict>
@@ -996,7 +996,6 @@
           <w:szCs w:val="32"/>
           <w:lang w:eastAsia="en-US"/>
         </w:rPr>
-        <w:lastRenderedPageBreak/>
         <w:t>Algemene gegevens</w:t>
       </w:r>
     </w:p>
@@ -1672,7 +1671,33 @@
           <w:szCs w:val="18"/>
           <w:lang w:eastAsia="en-US"/>
         </w:rPr>
-        <w:t>(betrokken) Partij</w:t>
+        <w:t>(</w:t>
+      </w:r>
+      <w:proofErr w:type="gramStart"/>
+      <w:r>
+        <w:rPr>
+          <w:rFonts w:ascii="Century Gothic Std" w:eastAsiaTheme="minorHAnsi" w:hAnsi="Century Gothic Std" w:cstheme="minorBidi"/>
+          <w:b/>
+          <w:bCs/>
+          <w:color w:val="344550"/>
+          <w:sz w:val="18"/>
+          <w:szCs w:val="18"/>
+          <w:lang w:eastAsia="en-US"/>
+        </w:rPr>
+        <w:t>betrokken</w:t>
+      </w:r>
+      <w:proofErr w:type="gramEnd"/>
+      <w:r>
+        <w:rPr>
+          <w:rFonts w:ascii="Century Gothic Std" w:eastAsiaTheme="minorHAnsi" w:hAnsi="Century Gothic Std" w:cstheme="minorBidi"/>
+          <w:b/>
+          <w:bCs/>
+          <w:color w:val="344550"/>
+          <w:sz w:val="18"/>
+          <w:szCs w:val="18"/>
+          <w:lang w:eastAsia="en-US"/>
+        </w:rPr>
+        <w:t>) Partij</w:t>
       </w:r>
       <w:r>
         <w:rPr>
@@ -3304,6 +3329,45 @@
         </w:rPr>
       </w:pPr>
     </w:p>
+    <w:tbl>
+      <w:tblPr>
+        <w:tblStyle w:val="Tabelraster"/>
+        <w:tblW w:w="5000" w:type="pct"/>
+        <w:tblBorders>
+          <w:top w:val="none" w:sz="0" w:space="0" w:color="auto"/>
+          <w:left w:val="none" w:sz="0" w:space="0" w:color="auto"/>
+          <w:bottom w:val="none" w:sz="0" w:space="0" w:color="auto"/>
+          <w:right w:val="none" w:sz="0" w:space="0" w:color="auto"/>
+          <w:insideH w:val="none" w:sz="0" w:space="0" w:color="auto"/>
+          <w:insideV w:val="none" w:sz="0" w:space="0" w:color="auto"/>
+        </w:tblBorders>
+        <w:tblLook w:val="04A0" w:firstRow="1" w:lastRow="0" w:firstColumn="1" w:lastColumn="0" w:noHBand="0" w:noVBand="1"/>
+      </w:tblPr>
+      <w:tblGrid>
+        <w:gridCol w:w="9212"/>
+      </w:tblGrid>
+      <w:tr>
+        <w:tc>
+          <w:tcPr>
+            <w:tcW w:w="5000" w:type="pct"/>
+          </w:tcPr>
+          <w:p>
+            <w:pPr>
+              <w:tabs>
+                <w:tab w:val="left" w:pos="1134"/>
+                <w:tab w:val="left" w:pos="2835"/>
+              </w:tabs>
+              <w:ind w:right="1218"/>
+              <w:rPr>
+                <w:rFonts w:asciiTheme="minorHAnsi" w:hAnsiTheme="minorHAnsi"/>
+                <w:sz w:val="22"/>
+                <w:szCs w:val="22"/>
+              </w:rPr>
+            </w:pPr>
+          </w:p>
+        </w:tc>
+      </w:tr>
+    </w:tbl>
     <w:p>
       <w:pPr>
         <w:tabs>
@@ -3318,14 +3382,6 @@
           <w:szCs w:val="22"/>
         </w:rPr>
       </w:pPr>
-      <w:r>
-        <w:rPr>
-          <w:rFonts w:asciiTheme="minorHAnsi" w:hAnsiTheme="minorHAnsi"/>
-          <w:sz w:val="22"/>
-          <w:szCs w:val="22"/>
-        </w:rPr>
-        <w:tab/>
-      </w:r>
       <w:r>
         <w:rPr>
           <w:rFonts w:asciiTheme="minorHAnsi" w:hAnsiTheme="minorHAnsi"/>
@@ -3944,6 +4000,7 @@
                 <w:szCs w:val="18"/>
               </w:rPr>
             </w:pPr>
+            <w:proofErr w:type="gramStart"/>
             <w:r>
               <w:rPr>
                 <w:rFonts w:ascii="Century Gothic" w:hAnsi="Century Gothic"/>
@@ -3955,6 +4012,7 @@
               </w:rPr>
               <w:t>Bruto prijs</w:t>
             </w:r>
+            <w:proofErr w:type="gramEnd"/>
           </w:p>
         </w:tc>
         <w:tc>
@@ -4002,6 +4060,7 @@
                 <w:szCs w:val="18"/>
               </w:rPr>
             </w:pPr>
+            <w:proofErr w:type="gramStart"/>
             <w:r>
               <w:rPr>
                 <w:rFonts w:ascii="Century Gothic" w:hAnsi="Century Gothic"/>
@@ -4013,6 +4072,7 @@
               </w:rPr>
               <w:t>Totaal prijs</w:t>
             </w:r>
+            <w:proofErr w:type="gramEnd"/>
           </w:p>
         </w:tc>
       </w:tr>
@@ -4482,7 +4542,6 @@
           <w:sz w:val="22"/>
           <w:szCs w:val="22"/>
         </w:rPr>
-        <w:lastRenderedPageBreak/>
         <w:tab/>
       </w:r>
     </w:p>
@@ -4622,7 +4681,28 @@
           <w:lang w:eastAsia="en-US"/>
         </w:rPr>
         <w:tab/>
-        <w:t>conform actueel leveringsprogramma</w:t>
+      </w:r>
+      <w:proofErr w:type="gramStart"/>
+      <w:r>
+        <w:rPr>
+          <w:rFonts w:ascii="Century Gothic Std" w:eastAsiaTheme="minorHAnsi" w:hAnsi="Century Gothic Std" w:cstheme="minorBidi"/>
+          <w:color w:val="344550"/>
+          <w:sz w:val="18"/>
+          <w:szCs w:val="18"/>
+          <w:lang w:eastAsia="en-US"/>
+        </w:rPr>
+        <w:t>conform</w:t>
+      </w:r>
+      <w:proofErr w:type="gramEnd"/>
+      <w:r>
+        <w:rPr>
+          <w:rFonts w:ascii="Century Gothic Std" w:eastAsiaTheme="minorHAnsi" w:hAnsi="Century Gothic Std" w:cstheme="minorBidi"/>
+          <w:color w:val="344550"/>
+          <w:sz w:val="18"/>
+          <w:szCs w:val="18"/>
+          <w:lang w:eastAsia="en-US"/>
+        </w:rPr>
+        <w:t xml:space="preserve"> actueel leveringsprogramma</w:t>
       </w:r>
     </w:p>
     <w:p>
@@ -7089,7 +7169,6 @@
           <w:szCs w:val="18"/>
           <w:lang w:val="en-US"/>
         </w:rPr>
-        <w:lastRenderedPageBreak/>
         <mc:AlternateContent>
           <mc:Choice Requires="wps">
             <w:drawing>
@@ -7727,7 +7806,7 @@
           </mc:Choice>
           <mc:Fallback>
             <w:pict>
-              <v:rect w14:anchorId="16E8B1F0" id="Rechthoek 11" o:spid="_x0000_s1026" style="position:absolute;margin-left:-5.1pt;margin-top:403.3pt;width:476.1pt;height:68.15pt;z-index:251706368;visibility:visible;mso-wrap-style:square;mso-width-percent:0;mso-height-percent:0;mso-wrap-distance-left:9pt;mso-wrap-distance-top:0;mso-wrap-distance-right:9pt;mso-wrap-distance-bottom:0;mso-position-horizontal:absolute;mso-position-horizontal-relative:text;mso-position-vertical:absolute;mso-position-vertical-relative:text;mso-width-percent:0;mso-height-percent:0;mso-width-relative:margin;mso-height-relative:margin;v-text-anchor:middle" o:gfxdata="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" stroked="f" strokeweight="2pt">
+              <v:rect w14:anchorId="1AB411B1" id="Rechthoek 11" o:spid="_x0000_s1026" style="position:absolute;margin-left:-5.1pt;margin-top:403.3pt;width:476.1pt;height:68.15pt;z-index:251706368;visibility:visible;mso-wrap-style:square;mso-width-percent:0;mso-height-percent:0;mso-wrap-distance-left:9pt;mso-wrap-distance-top:0;mso-wrap-distance-right:9pt;mso-wrap-distance-bottom:0;mso-position-horizontal:absolute;mso-position-horizontal-relative:text;mso-position-vertical:absolute;mso-position-vertical-relative:text;mso-width-percent:0;mso-height-percent:0;mso-width-relative:margin;mso-height-relative:margin;v-text-anchor:middle" o:gfxdata="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" stroked="f" strokeweight="2pt">
                 <v:fill r:id="rId26" o:title="" recolor="t" rotate="t" type="frame"/>
               </v:rect>
             </w:pict>
@@ -7814,7 +7893,7 @@
           </mc:Choice>
           <mc:Fallback>
             <w:pict>
-              <v:rect w14:anchorId="5F151766" id="Rechthoek 13" o:spid="_x0000_s1026" style="position:absolute;margin-left:-25.85pt;margin-top:302.85pt;width:511.7pt;height:430.4pt;z-index:251704320;visibility:visible;mso-wrap-style:square;mso-width-percent:0;mso-height-percent:0;mso-wrap-distance-left:9pt;mso-wrap-distance-top:0;mso-wrap-distance-right:9pt;mso-wrap-distance-bottom:0;mso-position-horizontal:absolute;mso-position-horizontal-relative:text;mso-position-vertical:absolute;mso-position-vertical-relative:text;mso-width-percent:0;mso-height-percent:0;mso-width-relative:margin;mso-height-relative:margin;v-text-anchor:middle" o:gfxdata="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" fillcolor="#e9ecef" stroked="f" strokeweight="2pt"/>
+              <v:rect w14:anchorId="74557F4A" id="Rechthoek 13" o:spid="_x0000_s1026" style="position:absolute;margin-left:-25.85pt;margin-top:302.85pt;width:511.7pt;height:430.4pt;z-index:251704320;visibility:visible;mso-wrap-style:square;mso-width-percent:0;mso-height-percent:0;mso-wrap-distance-left:9pt;mso-wrap-distance-top:0;mso-wrap-distance-right:9pt;mso-wrap-distance-bottom:0;mso-position-horizontal:absolute;mso-position-horizontal-relative:text;mso-position-vertical:absolute;mso-position-vertical-relative:text;mso-width-percent:0;mso-height-percent:0;mso-width-relative:margin;mso-height-relative:margin;v-text-anchor:middle" o:gfxdata="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" fillcolor="#e9ecef" stroked="f" strokeweight="2pt"/>
             </w:pict>
           </mc:Fallback>
         </mc:AlternateContent>
@@ -7896,7 +7975,7 @@
           </mc:Choice>
           <mc:Fallback>
             <w:pict>
-              <v:rect w14:anchorId="0165035E" id="Rechthoek 10" o:spid="_x0000_s1026" style="position:absolute;margin-left:348.3pt;margin-top:-29.35pt;width:137.05pt;height:137.05pt;z-index:251702272;visibility:visible;mso-wrap-style:square;mso-wrap-distance-left:9pt;mso-wrap-distance-top:0;mso-wrap-distance-right:9pt;mso-wrap-distance-bottom:0;mso-position-horizontal:absolute;mso-position-horizontal-relative:text;mso-position-vertical:absolute;mso-position-vertical-relative:text;v-text-anchor:middle" o:gfxdata="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" stroked="f" strokeweight="2pt">
+              <v:rect w14:anchorId="0FA9F0BF" id="Rechthoek 10" o:spid="_x0000_s1026" style="position:absolute;margin-left:348.3pt;margin-top:-29.35pt;width:137.05pt;height:137.05pt;z-index:251702272;visibility:visible;mso-wrap-style:square;mso-wrap-distance-left:9pt;mso-wrap-distance-top:0;mso-wrap-distance-right:9pt;mso-wrap-distance-bottom:0;mso-position-horizontal:absolute;mso-position-horizontal-relative:text;mso-position-vertical:absolute;mso-position-vertical-relative:text;v-text-anchor:middle" o:gfxdata="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" stroked="f" strokeweight="2pt">
                 <v:fill r:id="rId14" o:title="" recolor="t" rotate="t" type="frame"/>
               </v:rect>
             </w:pict>
@@ -8127,7 +8206,7 @@
               <w:szCs w:val="18"/>
               <w:lang w:val="en-US" w:eastAsia="en-US"/>
             </w:rPr>
-            <w:t>09-03-2021</w:t>
+            <w:t>19-03-2021</w:t>
           </w:r>
           <w:r>
             <w:rPr>
@@ -8302,7 +8381,7 @@
         </mc:Choice>
         <mc:Fallback>
           <w:pict>
-            <v:rect w14:anchorId="3B435EE4" id="Rechthoek 8" o:spid="_x0000_s1026" style="position:absolute;margin-left:404.4pt;margin-top:-21.5pt;width:86.2pt;height:18.7pt;z-index:251659264;visibility:visible;mso-wrap-style:square;mso-width-percent:0;mso-height-percent:0;mso-wrap-distance-left:9pt;mso-wrap-distance-top:0;mso-wrap-distance-right:9pt;mso-wrap-distance-bottom:0;mso-position-horizontal:absolute;mso-position-horizontal-relative:text;mso-position-vertical:absolute;mso-position-vertical-relative:text;mso-width-percent:0;mso-height-percent:0;mso-width-relative:margin;mso-height-relative:margin;v-text-anchor:middle" o:gfxdata="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" stroked="f" strokeweight="2pt">
+            <v:rect w14:anchorId="293178D9" id="Rechthoek 8" o:spid="_x0000_s1026" style="position:absolute;margin-left:404.4pt;margin-top:-21.5pt;width:86.2pt;height:18.7pt;z-index:251659264;visibility:visible;mso-wrap-style:square;mso-width-percent:0;mso-height-percent:0;mso-wrap-distance-left:9pt;mso-wrap-distance-top:0;mso-wrap-distance-right:9pt;mso-wrap-distance-bottom:0;mso-position-horizontal:absolute;mso-position-horizontal-relative:text;mso-position-vertical:absolute;mso-position-vertical-relative:text;mso-width-percent:0;mso-height-percent:0;mso-width-relative:margin;mso-height-relative:margin;v-text-anchor:middle" o:gfxdata="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" stroked="f" strokeweight="2pt">
               <v:fill r:id="rId2" o:title="" recolor="t" rotate="t" type="frame"/>
               <w10:wrap type="square"/>
             </v:rect>
@@ -11966,6 +12045,7 @@
     <w:rsid w:val="002C1142"/>
     <w:rsid w:val="00397115"/>
     <w:rsid w:val="005C18FA"/>
+    <w:rsid w:val="00715A9F"/>
     <w:rsid w:val="00741FDA"/>
     <w:rsid w:val="008407CC"/>
     <w:rsid w:val="00A701C4"/>
@@ -12735,135 +12815,6 @@
 </file>
 
 <file path=customXml/item3.xml><?xml version="1.0" encoding="utf-8"?>
-<ct:contentTypeSchema xmlns:ct="http://schemas.microsoft.com/office/2006/metadata/contentType" xmlns:ma="http://schemas.microsoft.com/office/2006/metadata/properties/metaAttributes" ct:_="" ma:_="" ma:contentTypeName="Document" ma:contentTypeID="0x0101005A0A4BF4CDBDF1498CAA2AB148DBED60" ma:contentTypeVersion="0" ma:contentTypeDescription="Create a new document." ma:contentTypeScope="" ma:versionID="77e2eea64b1c4415581f5bf96601a045">
-  <xsd:schema xmlns:xsd="http://www.w3.org/2001/XMLSchema" xmlns:xs="http://www.w3.org/2001/XMLSchema" xmlns:p="http://schemas.microsoft.com/office/2006/metadata/properties" targetNamespace="http://schemas.microsoft.com/office/2006/metadata/properties" ma:root="true" ma:fieldsID="d91b43ed0f375966f2788f3e7714995d">
-    <xsd:element name="properties">
-      <xsd:complexType>
-        <xsd:sequence>
-          <xsd:element name="documentManagement">
-            <xsd:complexType>
-              <xsd:all/>
-            </xsd:complexType>
-          </xsd:element>
-        </xsd:sequence>
-      </xsd:complexType>
-    </xsd:element>
-  </xsd:schema>
-  <xsd:schema xmlns="http://schemas.openxmlformats.org/package/2006/metadata/core-properties" xmlns:xsd="http://www.w3.org/2001/XMLSchema" xmlns:xsi="http://www.w3.org/2001/XMLSchema-instance" xmlns:dc="http://purl.org/dc/elements/1.1/" xmlns:dcterms="http://purl.org/dc/terms/" xmlns:odoc="http://schemas.microsoft.com/internal/obd" targetNamespace="http://schemas.openxmlformats.org/package/2006/metadata/core-properties" elementFormDefault="qualified" attributeFormDefault="unqualified" blockDefault="#all">
-    <xsd:import namespace="http://purl.org/dc/elements/1.1/" schemaLocation="http://dublincore.org/schemas/xmls/qdc/2003/04/02/dc.xsd"/>
-    <xsd:import namespace="http://purl.org/dc/terms/" schemaLocation="http://dublincore.org/schemas/xmls/qdc/2003/04/02/dcterms.xsd"/>
-    <xsd:element name="coreProperties" type="CT_coreProperties"/>
-    <xsd:complexType name="CT_coreProperties">
-      <xsd:all>
-        <xsd:element ref="dc:creator" minOccurs="0" maxOccurs="1"/>
-        <xsd:element ref="dcterms:created" minOccurs="0" maxOccurs="1"/>
-        <xsd:element ref="dc:identifier" minOccurs="0" maxOccurs="1"/>
-        <xsd:element name="contentType" minOccurs="0" maxOccurs="1" type="xsd:string" ma:index="0" ma:displayName="Content Type"/>
-        <xsd:element ref="dc:title" minOccurs="0" maxOccurs="1" ma:index="4" ma:displayName="Title"/>
-        <xsd:element ref="dc:subject" minOccurs="0" maxOccurs="1"/>
-        <xsd:element ref="dc:description" minOccurs="0" maxOccurs="1"/>
-        <xsd:element name="keywords" minOccurs="0" maxOccurs="1" type="xsd:string"/>
-        <xsd:element ref="dc:language" minOccurs="0" maxOccurs="1"/>
-        <xsd:element name="category" minOccurs="0" maxOccurs="1" type="xsd:string"/>
-        <xsd:element name="version" minOccurs="0" maxOccurs="1" type="xsd:string"/>
-        <xsd:element name="revision" minOccurs="0" maxOccurs="1" type="xsd:string">
-          <xsd:annotation>
-            <xsd:documentation>
-                        This value indicates the number of saves or revisions. The application is responsible for updating this value after each revision.
-                    </xsd:documentation>
-          </xsd:annotation>
-        </xsd:element>
-        <xsd:element name="lastModifiedBy" minOccurs="0" maxOccurs="1" type="xsd:string"/>
-        <xsd:element ref="dcterms:modified" minOccurs="0" maxOccurs="1"/>
-        <xsd:element name="contentStatus" minOccurs="0" maxOccurs="1" type="xsd:string"/>
-      </xsd:all>
-    </xsd:complexType>
-  </xsd:schema>
-  <xs:schema xmlns:pc="http://schemas.microsoft.com/office/infopath/2007/PartnerControls" xmlns:xs="http://www.w3.org/2001/XMLSchema" targetNamespace="http://schemas.microsoft.com/office/infopath/2007/PartnerControls" elementFormDefault="qualified" attributeFormDefault="unqualified">
-    <xs:element name="Person">
-      <xs:complexType>
-        <xs:sequence>
-          <xs:element ref="pc:DisplayName" minOccurs="0"/>
-          <xs:element ref="pc:AccountId" minOccurs="0"/>
-          <xs:element ref="pc:AccountType" minOccurs="0"/>
-        </xs:sequence>
-      </xs:complexType>
-    </xs:element>
-    <xs:element name="DisplayName" type="xs:string"/>
-    <xs:element name="AccountId" type="xs:string"/>
-    <xs:element name="AccountType" type="xs:string"/>
-    <xs:element name="BDCAssociatedEntity">
-      <xs:complexType>
-        <xs:sequence>
-          <xs:element ref="pc:BDCEntity" minOccurs="0" maxOccurs="unbounded"/>
-        </xs:sequence>
-        <xs:attribute ref="pc:EntityNamespace"/>
-        <xs:attribute ref="pc:EntityName"/>
-        <xs:attribute ref="pc:SystemInstanceName"/>
-        <xs:attribute ref="pc:AssociationName"/>
-      </xs:complexType>
-    </xs:element>
-    <xs:attribute name="EntityNamespace" type="xs:string"/>
-    <xs:attribute name="EntityName" type="xs:string"/>
-    <xs:attribute name="SystemInstanceName" type="xs:string"/>
-    <xs:attribute name="AssociationName" type="xs:string"/>
-    <xs:element name="BDCEntity">
-      <xs:complexType>
-        <xs:sequence>
-          <xs:element ref="pc:EntityDisplayName" minOccurs="0"/>
-          <xs:element ref="pc:EntityInstanceReference" minOccurs="0"/>
-          <xs:element ref="pc:EntityId1" minOccurs="0"/>
-          <xs:element ref="pc:EntityId2" minOccurs="0"/>
-          <xs:element ref="pc:EntityId3" minOccurs="0"/>
-          <xs:element ref="pc:EntityId4" minOccurs="0"/>
-          <xs:element ref="pc:EntityId5" minOccurs="0"/>
-        </xs:sequence>
-      </xs:complexType>
-    </xs:element>
-    <xs:element name="EntityDisplayName" type="xs:string"/>
-    <xs:element name="EntityInstanceReference" type="xs:string"/>
-    <xs:element name="EntityId1" type="xs:string"/>
-    <xs:element name="EntityId2" type="xs:string"/>
-    <xs:element name="EntityId3" type="xs:string"/>
-    <xs:element name="EntityId4" type="xs:string"/>
-    <xs:element name="EntityId5" type="xs:string"/>
-    <xs:element name="Terms">
-      <xs:complexType>
-        <xs:sequence>
-          <xs:element ref="pc:TermInfo" minOccurs="0" maxOccurs="unbounded"/>
-        </xs:sequence>
-      </xs:complexType>
-    </xs:element>
-    <xs:element name="TermInfo">
-      <xs:complexType>
-        <xs:sequence>
-          <xs:element ref="pc:TermName" minOccurs="0"/>
-          <xs:element ref="pc:TermId" minOccurs="0"/>
-        </xs:sequence>
-      </xs:complexType>
-    </xs:element>
-    <xs:element name="TermName" type="xs:string"/>
-    <xs:element name="TermId" type="xs:string"/>
-  </xs:schema>
-</ct:contentTypeSchema>
-</file>
-
-<file path=customXml/item4.xml><?xml version="1.0" encoding="utf-8"?>
-<p:properties xmlns:p="http://schemas.microsoft.com/office/2006/metadata/properties" xmlns:xsi="http://www.w3.org/2001/XMLSchema-instance" xmlns:pc="http://schemas.microsoft.com/office/infopath/2007/PartnerControls">
-  <documentManagement/>
-</p:properties>
-</file>
-
-<file path=customXml/item5.xml><?xml version="1.0" encoding="utf-8"?>
-<?mso-contentType ?>
-<FormTemplates xmlns="http://schemas.microsoft.com/sharepoint/v3/contenttype/forms">
-  <Display>DocumentLibraryForm</Display>
-  <Edit>DocumentLibraryForm</Edit>
-  <New>DocumentLibraryForm</New>
-</FormTemplates>
-</file>
-
-<file path=customXml/item6.xml><?xml version="1.0" encoding="utf-8"?>
 <letter>
   <document>
     <row>
@@ -12982,6 +12933,135 @@
 </letter>
 </file>
 
+<file path=customXml/item4.xml><?xml version="1.0" encoding="utf-8"?>
+<?mso-contentType ?>
+<FormTemplates xmlns="http://schemas.microsoft.com/sharepoint/v3/contenttype/forms">
+  <Display>DocumentLibraryForm</Display>
+  <Edit>DocumentLibraryForm</Edit>
+  <New>DocumentLibraryForm</New>
+</FormTemplates>
+</file>
+
+<file path=customXml/item5.xml><?xml version="1.0" encoding="utf-8"?>
+<p:properties xmlns:p="http://schemas.microsoft.com/office/2006/metadata/properties" xmlns:xsi="http://www.w3.org/2001/XMLSchema-instance" xmlns:pc="http://schemas.microsoft.com/office/infopath/2007/PartnerControls">
+  <documentManagement/>
+</p:properties>
+</file>
+
+<file path=customXml/item6.xml><?xml version="1.0" encoding="utf-8"?>
+<ct:contentTypeSchema xmlns:ct="http://schemas.microsoft.com/office/2006/metadata/contentType" xmlns:ma="http://schemas.microsoft.com/office/2006/metadata/properties/metaAttributes" ct:_="" ma:_="" ma:contentTypeName="Document" ma:contentTypeID="0x0101005A0A4BF4CDBDF1498CAA2AB148DBED60" ma:contentTypeVersion="0" ma:contentTypeDescription="Create a new document." ma:contentTypeScope="" ma:versionID="77e2eea64b1c4415581f5bf96601a045">
+  <xsd:schema xmlns:xsd="http://www.w3.org/2001/XMLSchema" xmlns:xs="http://www.w3.org/2001/XMLSchema" xmlns:p="http://schemas.microsoft.com/office/2006/metadata/properties" targetNamespace="http://schemas.microsoft.com/office/2006/metadata/properties" ma:root="true" ma:fieldsID="d91b43ed0f375966f2788f3e7714995d">
+    <xsd:element name="properties">
+      <xsd:complexType>
+        <xsd:sequence>
+          <xsd:element name="documentManagement">
+            <xsd:complexType>
+              <xsd:all/>
+            </xsd:complexType>
+          </xsd:element>
+        </xsd:sequence>
+      </xsd:complexType>
+    </xsd:element>
+  </xsd:schema>
+  <xsd:schema xmlns="http://schemas.openxmlformats.org/package/2006/metadata/core-properties" xmlns:xsd="http://www.w3.org/2001/XMLSchema" xmlns:xsi="http://www.w3.org/2001/XMLSchema-instance" xmlns:dc="http://purl.org/dc/elements/1.1/" xmlns:dcterms="http://purl.org/dc/terms/" xmlns:odoc="http://schemas.microsoft.com/internal/obd" targetNamespace="http://schemas.openxmlformats.org/package/2006/metadata/core-properties" elementFormDefault="qualified" attributeFormDefault="unqualified" blockDefault="#all">
+    <xsd:import namespace="http://purl.org/dc/elements/1.1/" schemaLocation="http://dublincore.org/schemas/xmls/qdc/2003/04/02/dc.xsd"/>
+    <xsd:import namespace="http://purl.org/dc/terms/" schemaLocation="http://dublincore.org/schemas/xmls/qdc/2003/04/02/dcterms.xsd"/>
+    <xsd:element name="coreProperties" type="CT_coreProperties"/>
+    <xsd:complexType name="CT_coreProperties">
+      <xsd:all>
+        <xsd:element ref="dc:creator" minOccurs="0" maxOccurs="1"/>
+        <xsd:element ref="dcterms:created" minOccurs="0" maxOccurs="1"/>
+        <xsd:element ref="dc:identifier" minOccurs="0" maxOccurs="1"/>
+        <xsd:element name="contentType" minOccurs="0" maxOccurs="1" type="xsd:string" ma:index="0" ma:displayName="Content Type"/>
+        <xsd:element ref="dc:title" minOccurs="0" maxOccurs="1" ma:index="4" ma:displayName="Title"/>
+        <xsd:element ref="dc:subject" minOccurs="0" maxOccurs="1"/>
+        <xsd:element ref="dc:description" minOccurs="0" maxOccurs="1"/>
+        <xsd:element name="keywords" minOccurs="0" maxOccurs="1" type="xsd:string"/>
+        <xsd:element ref="dc:language" minOccurs="0" maxOccurs="1"/>
+        <xsd:element name="category" minOccurs="0" maxOccurs="1" type="xsd:string"/>
+        <xsd:element name="version" minOccurs="0" maxOccurs="1" type="xsd:string"/>
+        <xsd:element name="revision" minOccurs="0" maxOccurs="1" type="xsd:string">
+          <xsd:annotation>
+            <xsd:documentation>
+                        This value indicates the number of saves or revisions. The application is responsible for updating this value after each revision.
+                    </xsd:documentation>
+          </xsd:annotation>
+        </xsd:element>
+        <xsd:element name="lastModifiedBy" minOccurs="0" maxOccurs="1" type="xsd:string"/>
+        <xsd:element ref="dcterms:modified" minOccurs="0" maxOccurs="1"/>
+        <xsd:element name="contentStatus" minOccurs="0" maxOccurs="1" type="xsd:string"/>
+      </xsd:all>
+    </xsd:complexType>
+  </xsd:schema>
+  <xs:schema xmlns:pc="http://schemas.microsoft.com/office/infopath/2007/PartnerControls" xmlns:xs="http://www.w3.org/2001/XMLSchema" targetNamespace="http://schemas.microsoft.com/office/infopath/2007/PartnerControls" elementFormDefault="qualified" attributeFormDefault="unqualified">
+    <xs:element name="Person">
+      <xs:complexType>
+        <xs:sequence>
+          <xs:element ref="pc:DisplayName" minOccurs="0"/>
+          <xs:element ref="pc:AccountId" minOccurs="0"/>
+          <xs:element ref="pc:AccountType" minOccurs="0"/>
+        </xs:sequence>
+      </xs:complexType>
+    </xs:element>
+    <xs:element name="DisplayName" type="xs:string"/>
+    <xs:element name="AccountId" type="xs:string"/>
+    <xs:element name="AccountType" type="xs:string"/>
+    <xs:element name="BDCAssociatedEntity">
+      <xs:complexType>
+        <xs:sequence>
+          <xs:element ref="pc:BDCEntity" minOccurs="0" maxOccurs="unbounded"/>
+        </xs:sequence>
+        <xs:attribute ref="pc:EntityNamespace"/>
+        <xs:attribute ref="pc:EntityName"/>
+        <xs:attribute ref="pc:SystemInstanceName"/>
+        <xs:attribute ref="pc:AssociationName"/>
+      </xs:complexType>
+    </xs:element>
+    <xs:attribute name="EntityNamespace" type="xs:string"/>
+    <xs:attribute name="EntityName" type="xs:string"/>
+    <xs:attribute name="SystemInstanceName" type="xs:string"/>
+    <xs:attribute name="AssociationName" type="xs:string"/>
+    <xs:element name="BDCEntity">
+      <xs:complexType>
+        <xs:sequence>
+          <xs:element ref="pc:EntityDisplayName" minOccurs="0"/>
+          <xs:element ref="pc:EntityInstanceReference" minOccurs="0"/>
+          <xs:element ref="pc:EntityId1" minOccurs="0"/>
+          <xs:element ref="pc:EntityId2" minOccurs="0"/>
+          <xs:element ref="pc:EntityId3" minOccurs="0"/>
+          <xs:element ref="pc:EntityId4" minOccurs="0"/>
+          <xs:element ref="pc:EntityId5" minOccurs="0"/>
+        </xs:sequence>
+      </xs:complexType>
+    </xs:element>
+    <xs:element name="EntityDisplayName" type="xs:string"/>
+    <xs:element name="EntityInstanceReference" type="xs:string"/>
+    <xs:element name="EntityId1" type="xs:string"/>
+    <xs:element name="EntityId2" type="xs:string"/>
+    <xs:element name="EntityId3" type="xs:string"/>
+    <xs:element name="EntityId4" type="xs:string"/>
+    <xs:element name="EntityId5" type="xs:string"/>
+    <xs:element name="Terms">
+      <xs:complexType>
+        <xs:sequence>
+          <xs:element ref="pc:TermInfo" minOccurs="0" maxOccurs="unbounded"/>
+        </xs:sequence>
+      </xs:complexType>
+    </xs:element>
+    <xs:element name="TermInfo">
+      <xs:complexType>
+        <xs:sequence>
+          <xs:element ref="pc:TermName" minOccurs="0"/>
+          <xs:element ref="pc:TermId" minOccurs="0"/>
+        </xs:sequence>
+      </xs:complexType>
+    </xs:element>
+    <xs:element name="TermName" type="xs:string"/>
+    <xs:element name="TermId" type="xs:string"/>
+  </xs:schema>
+</ct:contentTypeSchema>
+</file>
+
 <file path=customXml/itemProps1.xml><?xml version="1.0" encoding="utf-8"?>
 <ds:datastoreItem xmlns:ds="http://schemas.openxmlformats.org/officeDocument/2006/customXml" ds:itemID="{55AF091B-3C7A-41E3-B477-F2FDAA23CFDA}">
   <ds:schemaRefs>
@@ -12999,6 +13079,29 @@
 </file>
 
 <file path=customXml/itemProps3.xml><?xml version="1.0" encoding="utf-8"?>
+<ds:datastoreItem xmlns:ds="http://schemas.openxmlformats.org/officeDocument/2006/customXml" ds:itemID="{D1C7B338-56F0-4DE5-A198-84FE7770A95D}">
+  <ds:schemaRefs/>
+</ds:datastoreItem>
+</file>
+
+<file path=customXml/itemProps4.xml><?xml version="1.0" encoding="utf-8"?>
+<ds:datastoreItem xmlns:ds="http://schemas.openxmlformats.org/officeDocument/2006/customXml" ds:itemID="{41DA13F7-2E97-47F3-933D-B677D65F92AF}">
+  <ds:schemaRefs>
+    <ds:schemaRef ds:uri="http://schemas.microsoft.com/sharepoint/v3/contenttype/forms"/>
+  </ds:schemaRefs>
+</ds:datastoreItem>
+</file>
+
+<file path=customXml/itemProps5.xml><?xml version="1.0" encoding="utf-8"?>
+<ds:datastoreItem xmlns:ds="http://schemas.openxmlformats.org/officeDocument/2006/customXml" ds:itemID="{94BA93A8-CD46-48C5-9CD4-BDF8E780A2E0}">
+  <ds:schemaRefs>
+    <ds:schemaRef ds:uri="http://schemas.microsoft.com/office/2006/metadata/properties"/>
+    <ds:schemaRef ds:uri="http://schemas.microsoft.com/office/infopath/2007/PartnerControls"/>
+  </ds:schemaRefs>
+</ds:datastoreItem>
+</file>
+
+<file path=customXml/itemProps6.xml><?xml version="1.0" encoding="utf-8"?>
 <ds:datastoreItem xmlns:ds="http://schemas.openxmlformats.org/officeDocument/2006/customXml" ds:itemID="{C7384142-639D-47A7-95D5-25E29894CC02}">
   <ds:schemaRefs>
     <ds:schemaRef ds:uri="http://schemas.microsoft.com/office/2006/metadata/contentType"/>
@@ -13012,27 +13115,4 @@
     <ds:schemaRef ds:uri="http://schemas.microsoft.com/office/infopath/2007/PartnerControls"/>
   </ds:schemaRefs>
 </ds:datastoreItem>
-</file>
-
-<file path=customXml/itemProps4.xml><?xml version="1.0" encoding="utf-8"?>
-<ds:datastoreItem xmlns:ds="http://schemas.openxmlformats.org/officeDocument/2006/customXml" ds:itemID="{94BA93A8-CD46-48C5-9CD4-BDF8E780A2E0}">
-  <ds:schemaRefs>
-    <ds:schemaRef ds:uri="http://schemas.microsoft.com/office/2006/metadata/properties"/>
-    <ds:schemaRef ds:uri="http://schemas.microsoft.com/office/infopath/2007/PartnerControls"/>
-  </ds:schemaRefs>
-</ds:datastoreItem>
-</file>
-
-<file path=customXml/itemProps5.xml><?xml version="1.0" encoding="utf-8"?>
-<ds:datastoreItem xmlns:ds="http://schemas.openxmlformats.org/officeDocument/2006/customXml" ds:itemID="{41DA13F7-2E97-47F3-933D-B677D65F92AF}">
-  <ds:schemaRefs>
-    <ds:schemaRef ds:uri="http://schemas.microsoft.com/sharepoint/v3/contenttype/forms"/>
-  </ds:schemaRefs>
-</ds:datastoreItem>
-</file>
-
-<file path=customXml/itemProps6.xml><?xml version="1.0" encoding="utf-8"?>
-<ds:datastoreItem xmlns:ds="http://schemas.openxmlformats.org/officeDocument/2006/customXml" ds:itemID="{D1C7B338-56F0-4DE5-A198-84FE7770A95D}">
-  <ds:schemaRefs/>
-</ds:datastoreItem>
 </file>
</xml_diff>